<commit_message>
UPDATE Relatorio, mongo diagram
</commit_message>
<xml_diff>
--- a/BDA_REL.docx
+++ b/BDA_REL.docx
@@ -2941,39 +2941,19 @@
         <w:t>Tal como foi explicado na introdução (</w:t>
       </w:r>
       <w:r>
-        <w:rPr>
-          <w:b/>
-          <w:bCs/>
-        </w:rPr>
         <w:t xml:space="preserve">1.1 </w:t>
       </w:r>
       <w:r>
-        <w:rPr>
-          <w:b/>
-          <w:bCs/>
-        </w:rPr>
         <w:t>–</w:t>
       </w:r>
       <w:r>
-        <w:rPr>
-          <w:b/>
-          <w:bCs/>
-        </w:rPr>
         <w:t xml:space="preserve"> </w:t>
       </w:r>
       <w:r>
-        <w:rPr>
-          <w:b/>
-          <w:bCs/>
-        </w:rPr>
         <w:t xml:space="preserve">Project </w:t>
       </w:r>
       <w:proofErr w:type="spellStart"/>
       <w:r>
-        <w:rPr>
-          <w:b/>
-          <w:bCs/>
-        </w:rPr>
         <w:t>Objectives</w:t>
       </w:r>
       <w:proofErr w:type="spellEnd"/>
@@ -3073,10 +3053,10 @@
         <w:fldChar w:fldCharType="begin"/>
       </w:r>
       <w:r>
-        <w:instrText xml:space="preserve"> SEQ Figura \</w:instrText>
-      </w:r>
-      <w:r>
-        <w:instrText xml:space="preserve">* ARABIC </w:instrText>
+        <w:instrText xml:space="preserve"> SEQ Figura</w:instrText>
+      </w:r>
+      <w:r>
+        <w:instrText xml:space="preserve"> \* ARABIC </w:instrText>
       </w:r>
       <w:r>
         <w:fldChar w:fldCharType="separate"/>
@@ -3193,14 +3173,8 @@
           <w:rPr>
             <w:rFonts w:ascii="Cambria Math" w:hAnsi="Cambria Math"/>
           </w:rPr>
-          <m:t>n*equipa =</m:t>
-        </m:r>
-        <m:r>
-          <w:rPr>
-            <w:rFonts w:ascii="Cambria Math" w:hAnsi="Cambria Math"/>
-          </w:rPr>
           <w:lastRenderedPageBreak/>
-          <m:t xml:space="preserve"> linhas</m:t>
+          <m:t>n*equipa = linhas</m:t>
         </m:r>
       </m:oMath>
       <w:r>
@@ -3585,10 +3559,10 @@
             <v:path o:extrusionok="f" gradientshapeok="t" o:connecttype="rect"/>
             <o:lock v:ext="edit" aspectratio="t"/>
           </v:shapetype>
-          <v:shape id="_x0000_i1025" type="#_x0000_t75" style="width:425.4pt;height:99.6pt" o:ole="">
+          <v:shape id="_x0000_i1025" type="#_x0000_t75" style="width:425.35pt;height:99.35pt" o:ole="">
             <v:imagedata r:id="rId12" o:title=""/>
           </v:shape>
-          <o:OLEObject Type="Embed" ProgID="Word.OpenDocumentText.12" ShapeID="_x0000_i1025" DrawAspect="Content" ObjectID="_1734013731" r:id="rId13"/>
+          <o:OLEObject Type="Embed" ProgID="Word.OpenDocumentText.12" ShapeID="_x0000_i1025" DrawAspect="Content" ObjectID="_1734100706" r:id="rId13"/>
         </w:object>
       </w:r>
     </w:p>
@@ -3712,34 +3686,18 @@
         <w:t xml:space="preserve">apresentados os resultados da lista de operações apresentada no capítulo </w:t>
       </w:r>
       <w:r>
-        <w:rPr>
-          <w:b/>
-          <w:bCs/>
-        </w:rPr>
         <w:t xml:space="preserve">1.3 – </w:t>
       </w:r>
       <w:proofErr w:type="spellStart"/>
       <w:r>
-        <w:rPr>
-          <w:b/>
-          <w:bCs/>
-        </w:rPr>
         <w:t>Platform</w:t>
       </w:r>
       <w:proofErr w:type="spellEnd"/>
       <w:r>
-        <w:rPr>
-          <w:b/>
-          <w:bCs/>
-        </w:rPr>
         <w:t xml:space="preserve"> </w:t>
       </w:r>
       <w:proofErr w:type="spellStart"/>
       <w:r>
-        <w:rPr>
-          <w:b/>
-          <w:bCs/>
-        </w:rPr>
         <w:t>Workload</w:t>
       </w:r>
       <w:proofErr w:type="spellEnd"/>
@@ -3856,10 +3814,10 @@
       </w:pPr>
       <w:r>
         <w:object w:dxaOrig="8504" w:dyaOrig="1425" w14:anchorId="015F8523">
-          <v:shape id="_x0000_i1026" type="#_x0000_t75" style="width:425.4pt;height:71.4pt" o:ole="">
+          <v:shape id="_x0000_i1026" type="#_x0000_t75" style="width:425.35pt;height:71.35pt" o:ole="">
             <v:imagedata r:id="rId14" o:title=""/>
           </v:shape>
-          <o:OLEObject Type="Embed" ProgID="Word.OpenDocumentText.12" ShapeID="_x0000_i1026" DrawAspect="Content" ObjectID="_1734013732" r:id="rId15"/>
+          <o:OLEObject Type="Embed" ProgID="Word.OpenDocumentText.12" ShapeID="_x0000_i1026" DrawAspect="Content" ObjectID="_1734100707" r:id="rId15"/>
         </w:object>
       </w:r>
     </w:p>
@@ -4469,10 +4427,10 @@
       </w:pPr>
       <w:r>
         <w:object w:dxaOrig="8504" w:dyaOrig="631" w14:anchorId="20009733">
-          <v:shape id="_x0000_i1027" type="#_x0000_t75" style="width:425.4pt;height:31.8pt" o:ole="">
+          <v:shape id="_x0000_i1027" type="#_x0000_t75" style="width:425.35pt;height:32pt" o:ole="">
             <v:imagedata r:id="rId17" o:title=""/>
           </v:shape>
-          <o:OLEObject Type="Embed" ProgID="Word.OpenDocumentText.12" ShapeID="_x0000_i1027" DrawAspect="Content" ObjectID="_1734013733" r:id="rId18"/>
+          <o:OLEObject Type="Embed" ProgID="Word.OpenDocumentText.12" ShapeID="_x0000_i1027" DrawAspect="Content" ObjectID="_1734100708" r:id="rId18"/>
         </w:object>
       </w:r>
     </w:p>
@@ -4629,10 +4587,10 @@
       </w:pPr>
       <w:r>
         <w:object w:dxaOrig="8504" w:dyaOrig="5130" w14:anchorId="01D2455F">
-          <v:shape id="_x0000_i1028" type="#_x0000_t75" style="width:425.4pt;height:256.8pt" o:ole="">
+          <v:shape id="_x0000_i1028" type="#_x0000_t75" style="width:425.35pt;height:256.65pt" o:ole="">
             <v:imagedata r:id="rId19" o:title=""/>
           </v:shape>
-          <o:OLEObject Type="Embed" ProgID="Word.OpenDocumentText.12" ShapeID="_x0000_i1028" DrawAspect="Content" ObjectID="_1734013734" r:id="rId20"/>
+          <o:OLEObject Type="Embed" ProgID="Word.OpenDocumentText.12" ShapeID="_x0000_i1028" DrawAspect="Content" ObjectID="_1734100709" r:id="rId20"/>
         </w:object>
       </w:r>
     </w:p>
@@ -5328,10 +5286,10 @@
       </w:pPr>
       <w:r>
         <w:object w:dxaOrig="8504" w:dyaOrig="570" w14:anchorId="4075468F">
-          <v:shape id="_x0000_i1029" type="#_x0000_t75" style="width:425.4pt;height:28.8pt" o:ole="">
+          <v:shape id="_x0000_i1029" type="#_x0000_t75" style="width:425.35pt;height:28.65pt" o:ole="">
             <v:imagedata r:id="rId22" o:title=""/>
           </v:shape>
-          <o:OLEObject Type="Embed" ProgID="Word.OpenDocumentText.12" ShapeID="_x0000_i1029" DrawAspect="Content" ObjectID="_1734013735" r:id="rId23"/>
+          <o:OLEObject Type="Embed" ProgID="Word.OpenDocumentText.12" ShapeID="_x0000_i1029" DrawAspect="Content" ObjectID="_1734100710" r:id="rId23"/>
         </w:object>
       </w:r>
     </w:p>
@@ -5465,10 +5423,10 @@
       </w:pPr>
       <w:r>
         <w:object w:dxaOrig="8504" w:dyaOrig="3990" w14:anchorId="7AA1D842">
-          <v:shape id="_x0000_i1030" type="#_x0000_t75" style="width:425.4pt;height:199.8pt" o:ole="">
+          <v:shape id="_x0000_i1030" type="#_x0000_t75" style="width:425.35pt;height:200pt" o:ole="">
             <v:imagedata r:id="rId24" o:title=""/>
           </v:shape>
-          <o:OLEObject Type="Embed" ProgID="Word.OpenDocumentText.12" ShapeID="_x0000_i1030" DrawAspect="Content" ObjectID="_1734013736" r:id="rId25"/>
+          <o:OLEObject Type="Embed" ProgID="Word.OpenDocumentText.12" ShapeID="_x0000_i1030" DrawAspect="Content" ObjectID="_1734100711" r:id="rId25"/>
         </w:object>
       </w:r>
     </w:p>
@@ -5480,14 +5438,27 @@
       <w:r>
         <w:t xml:space="preserve">Código </w:t>
       </w:r>
-      <w:fldSimple w:instr=" SEQ Código \* ARABIC ">
-        <w:r>
-          <w:rPr>
-            <w:noProof/>
-          </w:rPr>
-          <w:t>6</w:t>
-        </w:r>
-      </w:fldSimple>
+      <w:r>
+        <w:fldChar w:fldCharType="begin"/>
+      </w:r>
+      <w:r>
+        <w:instrText xml:space="preserve"> SEQ Código \* ARABIC </w:instrText>
+      </w:r>
+      <w:r>
+        <w:fldChar w:fldCharType="separate"/>
+      </w:r>
+      <w:r>
+        <w:rPr>
+          <w:noProof/>
+        </w:rPr>
+        <w:t>6</w:t>
+      </w:r>
+      <w:r>
+        <w:rPr>
+          <w:noProof/>
+        </w:rPr>
+        <w:fldChar w:fldCharType="end"/>
+      </w:r>
       <w:r>
         <w:t xml:space="preserve"> - </w:t>
       </w:r>
@@ -5528,6 +5499,7 @@
     <w:p/>
     <w:p>
       <w:r>
+        <w:lastRenderedPageBreak/>
         <w:tab/>
         <w:t xml:space="preserve">O resultado da </w:t>
       </w:r>
@@ -5598,14 +5570,27 @@
       <w:r>
         <w:t xml:space="preserve">Figura </w:t>
       </w:r>
-      <w:fldSimple w:instr=" SEQ Figura \* ARABIC ">
-        <w:r>
-          <w:rPr>
-            <w:noProof/>
-          </w:rPr>
-          <w:t>4</w:t>
-        </w:r>
-      </w:fldSimple>
+      <w:r>
+        <w:fldChar w:fldCharType="begin"/>
+      </w:r>
+      <w:r>
+        <w:instrText xml:space="preserve"> SEQ Figura \* ARABIC </w:instrText>
+      </w:r>
+      <w:r>
+        <w:fldChar w:fldCharType="separate"/>
+      </w:r>
+      <w:r>
+        <w:rPr>
+          <w:noProof/>
+        </w:rPr>
+        <w:t>4</w:t>
+      </w:r>
+      <w:r>
+        <w:rPr>
+          <w:noProof/>
+        </w:rPr>
+        <w:fldChar w:fldCharType="end"/>
+      </w:r>
       <w:r>
         <w:t xml:space="preserve"> - Listagem </w:t>
       </w:r>
@@ -6213,14 +6198,27 @@
       <w:r>
         <w:t xml:space="preserve">Tabela </w:t>
       </w:r>
-      <w:fldSimple w:instr=" SEQ Tabela \* ARABIC ">
-        <w:r>
-          <w:rPr>
-            <w:noProof/>
-          </w:rPr>
-          <w:t>3</w:t>
-        </w:r>
-      </w:fldSimple>
+      <w:r>
+        <w:fldChar w:fldCharType="begin"/>
+      </w:r>
+      <w:r>
+        <w:instrText xml:space="preserve"> SEQ Tabela \* ARABIC </w:instrText>
+      </w:r>
+      <w:r>
+        <w:fldChar w:fldCharType="separate"/>
+      </w:r>
+      <w:r>
+        <w:rPr>
+          <w:noProof/>
+        </w:rPr>
+        <w:t>3</w:t>
+      </w:r>
+      <w:r>
+        <w:rPr>
+          <w:noProof/>
+        </w:rPr>
+        <w:fldChar w:fldCharType="end"/>
+      </w:r>
       <w:r>
         <w:t xml:space="preserve"> - Tempos de execução da listagem dos jogos com nomes de equipa e capitão</w:t>
       </w:r>
@@ -6283,10 +6281,10 @@
       </w:pPr>
       <w:r>
         <w:object w:dxaOrig="8838" w:dyaOrig="667" w14:anchorId="0BE14FC3">
-          <v:shape id="_x0000_i1031" type="#_x0000_t75" style="width:442.2pt;height:33.6pt" o:ole="">
+          <v:shape id="_x0000_i1031" type="#_x0000_t75" style="width:442.65pt;height:33.35pt" o:ole="">
             <v:imagedata r:id="rId27" o:title=""/>
           </v:shape>
-          <o:OLEObject Type="Embed" ProgID="Word.OpenDocumentText.12" ShapeID="_x0000_i1031" DrawAspect="Content" ObjectID="_1734013737" r:id="rId28"/>
+          <o:OLEObject Type="Embed" ProgID="Word.OpenDocumentText.12" ShapeID="_x0000_i1031" DrawAspect="Content" ObjectID="_1734100712" r:id="rId28"/>
         </w:object>
       </w:r>
     </w:p>
@@ -6298,14 +6296,27 @@
       <w:r>
         <w:t xml:space="preserve">Código </w:t>
       </w:r>
-      <w:fldSimple w:instr=" SEQ Código \* ARABIC ">
-        <w:r>
-          <w:rPr>
-            <w:noProof/>
-          </w:rPr>
-          <w:t>7</w:t>
-        </w:r>
-      </w:fldSimple>
+      <w:r>
+        <w:fldChar w:fldCharType="begin"/>
+      </w:r>
+      <w:r>
+        <w:instrText xml:space="preserve"> SEQ Código \* ARABIC </w:instrText>
+      </w:r>
+      <w:r>
+        <w:fldChar w:fldCharType="separate"/>
+      </w:r>
+      <w:r>
+        <w:rPr>
+          <w:noProof/>
+        </w:rPr>
+        <w:t>7</w:t>
+      </w:r>
+      <w:r>
+        <w:rPr>
+          <w:noProof/>
+        </w:rPr>
+        <w:fldChar w:fldCharType="end"/>
+      </w:r>
       <w:r>
         <w:t xml:space="preserve"> - Índice </w:t>
       </w:r>
@@ -6361,10 +6372,10 @@
       </w:pPr>
       <w:r>
         <w:object w:dxaOrig="8504" w:dyaOrig="3990" w14:anchorId="5D798668">
-          <v:shape id="_x0000_i1032" type="#_x0000_t75" style="width:385.2pt;height:181.2pt" o:ole="">
+          <v:shape id="_x0000_i1032" type="#_x0000_t75" style="width:385.35pt;height:181.35pt" o:ole="">
             <v:imagedata r:id="rId29" o:title=""/>
           </v:shape>
-          <o:OLEObject Type="Embed" ProgID="Word.OpenDocumentText.12" ShapeID="_x0000_i1032" DrawAspect="Content" ObjectID="_1734013738" r:id="rId30"/>
+          <o:OLEObject Type="Embed" ProgID="Word.OpenDocumentText.12" ShapeID="_x0000_i1032" DrawAspect="Content" ObjectID="_1734100713" r:id="rId30"/>
         </w:object>
       </w:r>
     </w:p>
@@ -6376,14 +6387,27 @@
       <w:r>
         <w:t xml:space="preserve">Código </w:t>
       </w:r>
-      <w:fldSimple w:instr=" SEQ Código \* ARABIC ">
-        <w:r>
-          <w:rPr>
-            <w:noProof/>
-          </w:rPr>
-          <w:t>8</w:t>
-        </w:r>
-      </w:fldSimple>
+      <w:r>
+        <w:fldChar w:fldCharType="begin"/>
+      </w:r>
+      <w:r>
+        <w:instrText xml:space="preserve"> SEQ Código \* ARABIC </w:instrText>
+      </w:r>
+      <w:r>
+        <w:fldChar w:fldCharType="separate"/>
+      </w:r>
+      <w:r>
+        <w:rPr>
+          <w:noProof/>
+        </w:rPr>
+        <w:t>8</w:t>
+      </w:r>
+      <w:r>
+        <w:rPr>
+          <w:noProof/>
+        </w:rPr>
+        <w:fldChar w:fldCharType="end"/>
+      </w:r>
       <w:r>
         <w:t xml:space="preserve"> - </w:t>
       </w:r>
@@ -6568,10 +6592,10 @@
       </w:pPr>
       <w:r>
         <w:object w:dxaOrig="8504" w:dyaOrig="2850" w14:anchorId="5C946106">
-          <v:shape id="_x0000_i1033" type="#_x0000_t75" style="width:425.4pt;height:142.8pt" o:ole="">
+          <v:shape id="_x0000_i1033" type="#_x0000_t75" style="width:425.35pt;height:142.65pt" o:ole="">
             <v:imagedata r:id="rId31" o:title=""/>
           </v:shape>
-          <o:OLEObject Type="Embed" ProgID="Word.OpenDocumentText.12" ShapeID="_x0000_i1033" DrawAspect="Content" ObjectID="_1734013739" r:id="rId32"/>
+          <o:OLEObject Type="Embed" ProgID="Word.OpenDocumentText.12" ShapeID="_x0000_i1033" DrawAspect="Content" ObjectID="_1734100714" r:id="rId32"/>
         </w:object>
       </w:r>
     </w:p>
@@ -6583,14 +6607,27 @@
       <w:r>
         <w:t xml:space="preserve">Código </w:t>
       </w:r>
-      <w:fldSimple w:instr=" SEQ Código \* ARABIC ">
-        <w:r>
-          <w:rPr>
-            <w:noProof/>
-          </w:rPr>
-          <w:t>9</w:t>
-        </w:r>
-      </w:fldSimple>
+      <w:r>
+        <w:fldChar w:fldCharType="begin"/>
+      </w:r>
+      <w:r>
+        <w:instrText xml:space="preserve"> SEQ Código \* ARABIC </w:instrText>
+      </w:r>
+      <w:r>
+        <w:fldChar w:fldCharType="separate"/>
+      </w:r>
+      <w:r>
+        <w:rPr>
+          <w:noProof/>
+        </w:rPr>
+        <w:t>9</w:t>
+      </w:r>
+      <w:r>
+        <w:rPr>
+          <w:noProof/>
+        </w:rPr>
+        <w:fldChar w:fldCharType="end"/>
+      </w:r>
       <w:r>
         <w:t xml:space="preserve"> - </w:t>
       </w:r>
@@ -6668,14 +6705,27 @@
       <w:r>
         <w:t xml:space="preserve">Figura </w:t>
       </w:r>
-      <w:fldSimple w:instr=" SEQ Figura \* ARABIC ">
-        <w:r>
-          <w:rPr>
-            <w:noProof/>
-          </w:rPr>
-          <w:t>5</w:t>
-        </w:r>
-      </w:fldSimple>
+      <w:r>
+        <w:fldChar w:fldCharType="begin"/>
+      </w:r>
+      <w:r>
+        <w:instrText xml:space="preserve"> SEQ Figura \* ARABIC </w:instrText>
+      </w:r>
+      <w:r>
+        <w:fldChar w:fldCharType="separate"/>
+      </w:r>
+      <w:r>
+        <w:rPr>
+          <w:noProof/>
+        </w:rPr>
+        <w:t>5</w:t>
+      </w:r>
+      <w:r>
+        <w:rPr>
+          <w:noProof/>
+        </w:rPr>
+        <w:fldChar w:fldCharType="end"/>
+      </w:r>
       <w:r>
         <w:t xml:space="preserve"> - Resultado da </w:t>
       </w:r>
@@ -7030,14 +7080,27 @@
       <w:r>
         <w:t xml:space="preserve">Tabela </w:t>
       </w:r>
-      <w:fldSimple w:instr=" SEQ Tabela \* ARABIC ">
-        <w:r>
-          <w:rPr>
-            <w:noProof/>
-          </w:rPr>
-          <w:t>4</w:t>
-        </w:r>
-      </w:fldSimple>
+      <w:r>
+        <w:fldChar w:fldCharType="begin"/>
+      </w:r>
+      <w:r>
+        <w:instrText xml:space="preserve"> SEQ Tabela \* ARABIC </w:instrText>
+      </w:r>
+      <w:r>
+        <w:fldChar w:fldCharType="separate"/>
+      </w:r>
+      <w:r>
+        <w:rPr>
+          <w:noProof/>
+        </w:rPr>
+        <w:t>4</w:t>
+      </w:r>
+      <w:r>
+        <w:rPr>
+          <w:noProof/>
+        </w:rPr>
+        <w:fldChar w:fldCharType="end"/>
+      </w:r>
       <w:r>
         <w:t xml:space="preserve"> - Tempos de execução para a listagem de golos por equipa</w:t>
       </w:r>
@@ -7111,10 +7174,10 @@
       </w:pPr>
       <w:r>
         <w:object w:dxaOrig="8504" w:dyaOrig="570" w14:anchorId="170040FA">
-          <v:shape id="_x0000_i1034" type="#_x0000_t75" style="width:425.4pt;height:28.8pt" o:ole="">
+          <v:shape id="_x0000_i1034" type="#_x0000_t75" style="width:425.35pt;height:28.65pt" o:ole="">
             <v:imagedata r:id="rId34" o:title=""/>
           </v:shape>
-          <o:OLEObject Type="Embed" ProgID="Word.OpenDocumentText.12" ShapeID="_x0000_i1034" DrawAspect="Content" ObjectID="_1734013740" r:id="rId35"/>
+          <o:OLEObject Type="Embed" ProgID="Word.OpenDocumentText.12" ShapeID="_x0000_i1034" DrawAspect="Content" ObjectID="_1734100715" r:id="rId35"/>
         </w:object>
       </w:r>
     </w:p>
@@ -7126,14 +7189,27 @@
       <w:r>
         <w:t xml:space="preserve">Código </w:t>
       </w:r>
-      <w:fldSimple w:instr=" SEQ Código \* ARABIC ">
-        <w:r>
-          <w:rPr>
-            <w:noProof/>
-          </w:rPr>
-          <w:t>10</w:t>
-        </w:r>
-      </w:fldSimple>
+      <w:r>
+        <w:fldChar w:fldCharType="begin"/>
+      </w:r>
+      <w:r>
+        <w:instrText xml:space="preserve"> SEQ Código \* ARABIC </w:instrText>
+      </w:r>
+      <w:r>
+        <w:fldChar w:fldCharType="separate"/>
+      </w:r>
+      <w:r>
+        <w:rPr>
+          <w:noProof/>
+        </w:rPr>
+        <w:t>10</w:t>
+      </w:r>
+      <w:r>
+        <w:rPr>
+          <w:noProof/>
+        </w:rPr>
+        <w:fldChar w:fldCharType="end"/>
+      </w:r>
       <w:r>
         <w:t xml:space="preserve"> - Índice para a listagem dos golos por equipa</w:t>
       </w:r>
@@ -7456,14 +7532,27 @@
       <w:r>
         <w:t xml:space="preserve">Tabela </w:t>
       </w:r>
-      <w:fldSimple w:instr=" SEQ Tabela \* ARABIC ">
-        <w:r>
-          <w:rPr>
-            <w:noProof/>
-          </w:rPr>
-          <w:t>5</w:t>
-        </w:r>
-      </w:fldSimple>
+      <w:r>
+        <w:fldChar w:fldCharType="begin"/>
+      </w:r>
+      <w:r>
+        <w:instrText xml:space="preserve"> SEQ Tabela \* ARABIC </w:instrText>
+      </w:r>
+      <w:r>
+        <w:fldChar w:fldCharType="separate"/>
+      </w:r>
+      <w:r>
+        <w:rPr>
+          <w:noProof/>
+        </w:rPr>
+        <w:t>5</w:t>
+      </w:r>
+      <w:r>
+        <w:rPr>
+          <w:noProof/>
+        </w:rPr>
+        <w:fldChar w:fldCharType="end"/>
+      </w:r>
       <w:r>
         <w:t xml:space="preserve"> - Tempos de execução para a inserção de dados</w:t>
       </w:r>
@@ -7603,14 +7692,27 @@
       <w:r>
         <w:t xml:space="preserve">Tabela </w:t>
       </w:r>
-      <w:fldSimple w:instr=" SEQ Tabela \* ARABIC ">
-        <w:r>
-          <w:rPr>
-            <w:noProof/>
-          </w:rPr>
-          <w:t>6</w:t>
-        </w:r>
-      </w:fldSimple>
+      <w:r>
+        <w:fldChar w:fldCharType="begin"/>
+      </w:r>
+      <w:r>
+        <w:instrText xml:space="preserve"> SEQ Tabela \* ARABIC </w:instrText>
+      </w:r>
+      <w:r>
+        <w:fldChar w:fldCharType="separate"/>
+      </w:r>
+      <w:r>
+        <w:rPr>
+          <w:noProof/>
+        </w:rPr>
+        <w:t>6</w:t>
+      </w:r>
+      <w:r>
+        <w:rPr>
+          <w:noProof/>
+        </w:rPr>
+        <w:fldChar w:fldCharType="end"/>
+      </w:r>
       <w:r>
         <w:t xml:space="preserve"> - Aumento percentual do tempo de execução</w:t>
       </w:r>
@@ -7754,10 +7856,10 @@
       </w:pPr>
       <w:r>
         <w:object w:dxaOrig="8504" w:dyaOrig="1710" w14:anchorId="4631E245">
-          <v:shape id="_x0000_i1035" type="#_x0000_t75" style="width:425.4pt;height:85.8pt" o:ole="">
+          <v:shape id="_x0000_i1035" type="#_x0000_t75" style="width:425.35pt;height:86pt" o:ole="">
             <v:imagedata r:id="rId36" o:title=""/>
           </v:shape>
-          <o:OLEObject Type="Embed" ProgID="Word.OpenDocumentText.12" ShapeID="_x0000_i1035" DrawAspect="Content" ObjectID="_1734013741" r:id="rId37"/>
+          <o:OLEObject Type="Embed" ProgID="Word.OpenDocumentText.12" ShapeID="_x0000_i1035" DrawAspect="Content" ObjectID="_1734100716" r:id="rId37"/>
         </w:object>
       </w:r>
     </w:p>
@@ -7769,14 +7871,27 @@
       <w:r>
         <w:t xml:space="preserve">Código </w:t>
       </w:r>
-      <w:fldSimple w:instr=" SEQ Código \* ARABIC ">
-        <w:r>
-          <w:rPr>
-            <w:noProof/>
-          </w:rPr>
-          <w:t>11</w:t>
-        </w:r>
-      </w:fldSimple>
+      <w:r>
+        <w:fldChar w:fldCharType="begin"/>
+      </w:r>
+      <w:r>
+        <w:instrText xml:space="preserve"> SEQ Código \* ARABIC </w:instrText>
+      </w:r>
+      <w:r>
+        <w:fldChar w:fldCharType="separate"/>
+      </w:r>
+      <w:r>
+        <w:rPr>
+          <w:noProof/>
+        </w:rPr>
+        <w:t>11</w:t>
+      </w:r>
+      <w:r>
+        <w:rPr>
+          <w:noProof/>
+        </w:rPr>
+        <w:fldChar w:fldCharType="end"/>
+      </w:r>
       <w:r>
         <w:t xml:space="preserve"> - </w:t>
       </w:r>
@@ -8069,14 +8184,27 @@
       <w:r>
         <w:t xml:space="preserve">Tabela </w:t>
       </w:r>
-      <w:fldSimple w:instr=" SEQ Tabela \* ARABIC ">
-        <w:r>
-          <w:rPr>
-            <w:noProof/>
-          </w:rPr>
-          <w:t>7</w:t>
-        </w:r>
-      </w:fldSimple>
+      <w:r>
+        <w:fldChar w:fldCharType="begin"/>
+      </w:r>
+      <w:r>
+        <w:instrText xml:space="preserve"> SEQ Tabela \* ARABIC </w:instrText>
+      </w:r>
+      <w:r>
+        <w:fldChar w:fldCharType="separate"/>
+      </w:r>
+      <w:r>
+        <w:rPr>
+          <w:noProof/>
+        </w:rPr>
+        <w:t>7</w:t>
+      </w:r>
+      <w:r>
+        <w:rPr>
+          <w:noProof/>
+        </w:rPr>
+        <w:fldChar w:fldCharType="end"/>
+      </w:r>
       <w:r>
         <w:t xml:space="preserve"> - </w:t>
       </w:r>
@@ -8159,11 +8287,9 @@
       <w:r>
         <w:t xml:space="preserve">pode ter </w:t>
       </w:r>
-      <w:proofErr w:type="gramStart"/>
-      <w:r>
-        <w:t>que</w:t>
-      </w:r>
-      <w:proofErr w:type="gramEnd"/>
+      <w:r>
+        <w:t>de</w:t>
+      </w:r>
       <w:r>
         <w:t xml:space="preserve"> realizar um </w:t>
       </w:r>
@@ -8192,10 +8318,20 @@
     </w:p>
     <w:p>
       <w:pPr>
+        <w:spacing w:line="240" w:lineRule="auto"/>
+        <w:jc w:val="left"/>
+      </w:pPr>
+      <w:r>
+        <w:br w:type="page"/>
+      </w:r>
+    </w:p>
+    <w:p>
+      <w:pPr>
         <w:pStyle w:val="Ttulo1"/>
       </w:pPr>
       <w:bookmarkStart w:id="22" w:name="_Toc120893363"/>
       <w:r>
+        <w:lastRenderedPageBreak/>
         <w:t xml:space="preserve">Document-based data model </w:t>
       </w:r>
       <w:r>
@@ -8246,23 +8382,2516 @@
     </w:p>
     <w:p>
       <w:pPr>
+        <w:ind w:firstLine="426"/>
+      </w:pPr>
+      <w:r>
+        <w:t xml:space="preserve">Para o desenvolvimento </w:t>
+      </w:r>
+      <w:r>
+        <w:t>de u</w:t>
+      </w:r>
+      <w:r>
+        <w:t xml:space="preserve">ma base de dados baseada em documentos, decidimos utilizar </w:t>
+      </w:r>
+      <w:proofErr w:type="spellStart"/>
+      <w:r>
+        <w:t>MongoDB</w:t>
+      </w:r>
+      <w:proofErr w:type="spellEnd"/>
+      <w:r>
+        <w:t xml:space="preserve">. </w:t>
+      </w:r>
+    </w:p>
+    <w:p>
+      <w:pPr>
+        <w:ind w:firstLine="426"/>
+      </w:pPr>
+      <w:r>
+        <w:t>Este tipo de base d</w:t>
+      </w:r>
+      <w:r>
+        <w:t>e dados possui um conjunto de coleções</w:t>
+      </w:r>
+      <w:r>
+        <w:t xml:space="preserve"> (tabelas) onde cada uma possui um ou muitos documentos (linhas). </w:t>
+      </w:r>
+    </w:p>
+    <w:p>
+      <w:pPr>
+        <w:ind w:firstLine="426"/>
+      </w:pPr>
+      <w:r>
+        <w:t xml:space="preserve">A grande vantagem do </w:t>
+      </w:r>
+      <w:proofErr w:type="spellStart"/>
+      <w:r>
+        <w:t>MongoDB</w:t>
+      </w:r>
+      <w:proofErr w:type="spellEnd"/>
+      <w:r>
+        <w:t xml:space="preserve"> é o facto de s</w:t>
+      </w:r>
+      <w:r>
+        <w:t>er uma base de dados não relacional</w:t>
+      </w:r>
+      <w:r>
+        <w:t xml:space="preserve"> o que promove a escalabilidade e </w:t>
+      </w:r>
+      <w:r>
+        <w:t xml:space="preserve">uma melhoria em certos tipos de </w:t>
+      </w:r>
+      <w:proofErr w:type="spellStart"/>
+      <w:r>
+        <w:rPr>
+          <w:i/>
+          <w:iCs/>
+        </w:rPr>
+        <w:t>query</w:t>
+      </w:r>
+      <w:proofErr w:type="spellEnd"/>
+      <w:r>
+        <w:rPr>
+          <w:i/>
+          <w:iCs/>
+        </w:rPr>
+        <w:t>.</w:t>
+      </w:r>
+      <w:r>
+        <w:t xml:space="preserve"> </w:t>
+      </w:r>
+      <w:r>
+        <w:t xml:space="preserve">As </w:t>
+      </w:r>
+      <w:proofErr w:type="spellStart"/>
+      <w:r>
+        <w:rPr>
+          <w:i/>
+          <w:iCs/>
+        </w:rPr>
+        <w:t>queries</w:t>
+      </w:r>
+      <w:proofErr w:type="spellEnd"/>
+      <w:r>
+        <w:t xml:space="preserve"> com maior </w:t>
+      </w:r>
+      <w:r>
+        <w:rPr>
+          <w:i/>
+          <w:iCs/>
+        </w:rPr>
+        <w:t>performance</w:t>
+      </w:r>
+      <w:r>
+        <w:t xml:space="preserve"> tratam-se de </w:t>
+      </w:r>
+      <w:proofErr w:type="spellStart"/>
+      <w:r>
+        <w:rPr>
+          <w:i/>
+          <w:iCs/>
+        </w:rPr>
+        <w:t>queries</w:t>
+      </w:r>
+      <w:proofErr w:type="spellEnd"/>
+      <w:r>
+        <w:t xml:space="preserve"> q</w:t>
+      </w:r>
+      <w:r>
+        <w:t xml:space="preserve">ue não </w:t>
+      </w:r>
+      <w:r>
+        <w:t xml:space="preserve">fazem agregações de dados de outras coleções, porque durante o desenvolvimento deste trabalho notámos que </w:t>
+      </w:r>
+      <w:r>
+        <w:t>isso era um problema neste tipo de base de dados.</w:t>
+      </w:r>
+    </w:p>
+    <w:p>
+      <w:pPr>
+        <w:ind w:firstLine="426"/>
+      </w:pPr>
+      <w:r>
+        <w:t xml:space="preserve">Posto isto, </w:t>
+      </w:r>
+      <w:r>
+        <w:t xml:space="preserve">tivemos de alterar o nosso modelo de base de dados de modo a servir as capacidades do </w:t>
+      </w:r>
+      <w:proofErr w:type="spellStart"/>
+      <w:r>
+        <w:t>MongoDB</w:t>
+      </w:r>
+      <w:proofErr w:type="spellEnd"/>
+      <w:r>
+        <w:t>.</w:t>
+      </w:r>
+    </w:p>
+    <w:p>
+      <w:pPr>
+        <w:keepNext/>
         <w:spacing w:before="120" w:line="312" w:lineRule="auto"/>
-        <w:rPr>
-          <w:sz w:val="18"/>
-          <w:szCs w:val="18"/>
-          <w:lang w:val="en-US"/>
-        </w:rPr>
-      </w:pPr>
-      <w:r>
+      </w:pPr>
+      <w:r>
+        <w:drawing>
+          <wp:inline distT="0" distB="0" distL="0" distR="0" wp14:anchorId="2CBB4396" wp14:editId="7B3F6375">
+            <wp:extent cx="5774144" cy="2184400"/>
+            <wp:effectExtent l="0" t="0" r="0" b="0"/>
+            <wp:docPr id="8" name="Imagem 8"/>
+            <wp:cNvGraphicFramePr>
+              <a:graphicFrameLocks xmlns:a="http://schemas.openxmlformats.org/drawingml/2006/main" noChangeAspect="1"/>
+            </wp:cNvGraphicFramePr>
+            <a:graphic xmlns:a="http://schemas.openxmlformats.org/drawingml/2006/main">
+              <a:graphicData uri="http://schemas.openxmlformats.org/drawingml/2006/picture">
+                <pic:pic xmlns:pic="http://schemas.openxmlformats.org/drawingml/2006/picture">
+                  <pic:nvPicPr>
+                    <pic:cNvPr id="1" name=""/>
+                    <pic:cNvPicPr/>
+                  </pic:nvPicPr>
+                  <pic:blipFill>
+                    <a:blip r:embed="rId38"/>
+                    <a:stretch>
+                      <a:fillRect/>
+                    </a:stretch>
+                  </pic:blipFill>
+                  <pic:spPr>
+                    <a:xfrm>
+                      <a:off x="0" y="0"/>
+                      <a:ext cx="5777243" cy="2185572"/>
+                    </a:xfrm>
+                    <a:prstGeom prst="rect">
+                      <a:avLst/>
+                    </a:prstGeom>
+                  </pic:spPr>
+                </pic:pic>
+              </a:graphicData>
+            </a:graphic>
+          </wp:inline>
+        </w:drawing>
+      </w:r>
+    </w:p>
+    <w:p>
+      <w:pPr>
+        <w:pStyle w:val="Legenda"/>
+        <w:jc w:val="center"/>
+      </w:pPr>
+      <w:r>
+        <w:t xml:space="preserve">Figura </w:t>
+      </w:r>
+      <w:fldSimple w:instr=" SEQ Figura \* ARABIC ">
+        <w:r>
+          <w:rPr>
+            <w:noProof/>
+          </w:rPr>
+          <w:t>6</w:t>
+        </w:r>
+      </w:fldSimple>
+      <w:r>
+        <w:t xml:space="preserve">- </w:t>
+      </w:r>
+      <w:r>
+        <w:t xml:space="preserve">Modelo de base de dados </w:t>
+      </w:r>
+      <w:r>
+        <w:t>baseada em documentos</w:t>
+      </w:r>
+    </w:p>
+    <w:p/>
+    <w:p>
+      <w:r>
+        <w:tab/>
+        <w:t>Como é possível verificar</w:t>
+      </w:r>
+      <w:r>
+        <w:t xml:space="preserve">, </w:t>
+      </w:r>
+      <w:r>
+        <w:t xml:space="preserve">a figura apresentada anteriormente (Figura 6), </w:t>
+      </w:r>
+      <w:r>
+        <w:t xml:space="preserve">possui um conjunto de diferenças relativamente ao modelo relacional. </w:t>
+      </w:r>
+      <w:r>
+        <w:t>A principal diferença para o modelo anterior foi a junção de várias tabelas numa só</w:t>
+      </w:r>
+      <w:r>
+        <w:t xml:space="preserve"> como, por exemplo, a coleção equipa, agora, armazena todos os utilizadores da equipa, juntamente com todos os jogos de futebol associados à mesma</w:t>
+      </w:r>
+      <w:r>
+        <w:t xml:space="preserve">. Esta alteração foi realizada de modo a reduzir o número de </w:t>
+      </w:r>
+      <w:proofErr w:type="spellStart"/>
+      <w:r>
+        <w:rPr>
+          <w:i/>
+          <w:iCs/>
+        </w:rPr>
+        <w:t>queries</w:t>
+      </w:r>
+      <w:proofErr w:type="spellEnd"/>
+      <w:r>
+        <w:t xml:space="preserve"> de agregação entre diferentes coleções.</w:t>
+      </w:r>
+    </w:p>
+    <w:p>
+      <w:pPr>
+        <w:spacing w:before="120" w:line="312" w:lineRule="auto"/>
+      </w:pPr>
+      <w:r>
+        <w:tab/>
+      </w:r>
+    </w:p>
+    <w:p>
+      <w:pPr>
+        <w:spacing w:before="120" w:line="312" w:lineRule="auto"/>
+      </w:pPr>
+    </w:p>
+    <w:p>
+      <w:pPr>
+        <w:spacing w:before="120" w:line="312" w:lineRule="auto"/>
+      </w:pPr>
+      <w:r>
+        <w:lastRenderedPageBreak/>
+        <w:tab/>
+        <w:t xml:space="preserve">Neste modelo, como foi dito anteriormente, </w:t>
+      </w:r>
+      <w:r>
+        <w:t xml:space="preserve">o número de </w:t>
+      </w:r>
+      <w:r>
+        <w:t xml:space="preserve">entidades foi reduzido porque algumas foram juntas numa </w:t>
+      </w:r>
+      <w:r>
+        <w:t>só</w:t>
+      </w:r>
+      <w:r>
+        <w:t>.</w:t>
+      </w:r>
+    </w:p>
+    <w:p>
+      <w:pPr>
+        <w:spacing w:before="120" w:line="312" w:lineRule="auto"/>
+      </w:pPr>
+      <w:r>
+        <w:tab/>
+        <w:t>Posto isto, as entidades presentes neste tipo de base de dados são as seguintes:</w:t>
+      </w:r>
+    </w:p>
+    <w:p>
+      <w:pPr>
+        <w:pStyle w:val="PargrafodaLista"/>
+        <w:numPr>
+          <w:ilvl w:val="0"/>
+          <w:numId w:val="45"/>
+        </w:numPr>
+        <w:spacing w:before="120" w:line="312" w:lineRule="auto"/>
+      </w:pPr>
+      <w:r>
+        <w:t>Utilizadores</w:t>
+      </w:r>
+      <w:r>
+        <w:t xml:space="preserve"> – onde informações do utilizador e respetivas amizades estão presentes</w:t>
+      </w:r>
+    </w:p>
+    <w:p>
+      <w:pPr>
+        <w:pStyle w:val="PargrafodaLista"/>
+        <w:numPr>
+          <w:ilvl w:val="0"/>
+          <w:numId w:val="45"/>
+        </w:numPr>
+        <w:spacing w:before="120" w:line="312" w:lineRule="auto"/>
+      </w:pPr>
+      <w:r>
+        <w:t>Equipas – onde informações de equipas, jogos e elementos da equipa estão presentes</w:t>
+      </w:r>
+    </w:p>
+    <w:p>
+      <w:pPr>
+        <w:pStyle w:val="PargrafodaLista"/>
+        <w:numPr>
+          <w:ilvl w:val="0"/>
+          <w:numId w:val="45"/>
+        </w:numPr>
+        <w:spacing w:before="120" w:line="312" w:lineRule="auto"/>
+      </w:pPr>
+      <w:r>
+        <w:t>Publicações</w:t>
+      </w:r>
+    </w:p>
+    <w:p>
+      <w:pPr>
+        <w:pStyle w:val="PargrafodaLista"/>
+        <w:numPr>
+          <w:ilvl w:val="0"/>
+          <w:numId w:val="45"/>
+        </w:numPr>
+        <w:spacing w:before="120" w:line="312" w:lineRule="auto"/>
+      </w:pPr>
+      <w:proofErr w:type="spellStart"/>
+      <w:r>
+        <w:rPr>
+          <w:i/>
+          <w:iCs/>
+        </w:rPr>
+        <w:t>Logs</w:t>
+      </w:r>
+      <w:proofErr w:type="spellEnd"/>
+    </w:p>
+    <w:p>
+      <w:pPr>
+        <w:spacing w:before="120" w:line="312" w:lineRule="auto"/>
+        <w:ind w:firstLine="360"/>
+      </w:pPr>
+      <w:r>
+        <w:t xml:space="preserve">Relativamente à preparação dos dados, tivemos </w:t>
+      </w:r>
+      <w:r>
+        <w:t xml:space="preserve">algumas dificuldades. Inicialmente, exportámos todos </w:t>
+      </w:r>
+      <w:r>
+        <w:t>os dados do modelo relacional em formato CSV</w:t>
+      </w:r>
+      <w:r>
+        <w:t xml:space="preserve"> e carregamo-los para coleções respetivas aos mesmos. Depois disso realizámos algumas </w:t>
+      </w:r>
+      <w:proofErr w:type="spellStart"/>
+      <w:r>
+        <w:rPr>
+          <w:i/>
+          <w:iCs/>
+        </w:rPr>
+        <w:t>queries</w:t>
+      </w:r>
+      <w:proofErr w:type="spellEnd"/>
+      <w:r>
+        <w:t>, mas os resultados não eram os pretendidos</w:t>
+      </w:r>
+      <w:r>
+        <w:t xml:space="preserve">. Um exemplo de um resultado obtido através de </w:t>
+      </w:r>
+      <w:proofErr w:type="spellStart"/>
+      <w:r>
+        <w:rPr>
+          <w:i/>
+          <w:iCs/>
+        </w:rPr>
+        <w:t>queries</w:t>
+      </w:r>
+      <w:proofErr w:type="spellEnd"/>
+      <w:r>
+        <w:t xml:space="preserve"> de agregação para chegar à estrutura final é o seguinte:</w:t>
+      </w:r>
+    </w:p>
+    <w:p>
+      <w:pPr>
+        <w:keepNext/>
+        <w:spacing w:before="120" w:line="312" w:lineRule="auto"/>
+        <w:ind w:firstLine="360"/>
+      </w:pPr>
+      <w:r>
+        <w:drawing>
+          <wp:inline distT="0" distB="0" distL="0" distR="0" wp14:anchorId="50B8AC21" wp14:editId="25182028">
+            <wp:extent cx="4972050" cy="2506133"/>
+            <wp:effectExtent l="0" t="0" r="0" b="0"/>
+            <wp:docPr id="10" name="Imagem 10" descr="Uma imagem com texto&#10;&#10;Descrição gerada automaticamente"/>
+            <wp:cNvGraphicFramePr>
+              <a:graphicFrameLocks xmlns:a="http://schemas.openxmlformats.org/drawingml/2006/main" noChangeAspect="1"/>
+            </wp:cNvGraphicFramePr>
+            <a:graphic xmlns:a="http://schemas.openxmlformats.org/drawingml/2006/main">
+              <a:graphicData uri="http://schemas.openxmlformats.org/drawingml/2006/picture">
+                <pic:pic xmlns:pic="http://schemas.openxmlformats.org/drawingml/2006/picture">
+                  <pic:nvPicPr>
+                    <pic:cNvPr id="10" name="Imagem 10" descr="Uma imagem com texto&#10;&#10;Descrição gerada automaticamente"/>
+                    <pic:cNvPicPr/>
+                  </pic:nvPicPr>
+                  <pic:blipFill rotWithShape="1">
+                    <a:blip r:embed="rId39"/>
+                    <a:srcRect b="12296"/>
+                    <a:stretch/>
+                  </pic:blipFill>
+                  <pic:spPr bwMode="auto">
+                    <a:xfrm>
+                      <a:off x="0" y="0"/>
+                      <a:ext cx="4972744" cy="2506483"/>
+                    </a:xfrm>
+                    <a:prstGeom prst="rect">
+                      <a:avLst/>
+                    </a:prstGeom>
+                    <a:ln>
+                      <a:noFill/>
+                    </a:ln>
+                    <a:extLst>
+                      <a:ext uri="{53640926-AAD7-44D8-BBD7-CCE9431645EC}">
+                        <a14:shadowObscured xmlns:a14="http://schemas.microsoft.com/office/drawing/2010/main"/>
+                      </a:ext>
+                    </a:extLst>
+                  </pic:spPr>
+                </pic:pic>
+              </a:graphicData>
+            </a:graphic>
+          </wp:inline>
+        </w:drawing>
+      </w:r>
+    </w:p>
+    <w:p>
+      <w:pPr>
+        <w:pStyle w:val="Legenda"/>
+        <w:jc w:val="center"/>
+      </w:pPr>
+      <w:r>
+        <w:t xml:space="preserve">Figura </w:t>
+      </w:r>
+      <w:fldSimple w:instr=" SEQ Figura \* ARABIC ">
+        <w:r>
+          <w:rPr>
+            <w:noProof/>
+          </w:rPr>
+          <w:t>7</w:t>
+        </w:r>
+      </w:fldSimple>
+      <w:r>
+        <w:t xml:space="preserve"> - Exemplo de resultado </w:t>
+      </w:r>
+      <w:proofErr w:type="spellStart"/>
+      <w:r>
+        <w:rPr>
+          <w:i/>
+          <w:iCs/>
+        </w:rPr>
+        <w:t>query</w:t>
+      </w:r>
+      <w:proofErr w:type="spellEnd"/>
+      <w:r>
+        <w:t xml:space="preserve"> de agregação</w:t>
+      </w:r>
+    </w:p>
+    <w:p>
+      <w:r>
+        <w:tab/>
+      </w:r>
+    </w:p>
+    <w:p>
+      <w:r>
+        <w:tab/>
+        <w:t xml:space="preserve">A </w:t>
+      </w:r>
+      <w:proofErr w:type="spellStart"/>
+      <w:r>
+        <w:rPr>
+          <w:i/>
+          <w:iCs/>
+        </w:rPr>
+        <w:t>query</w:t>
+      </w:r>
+      <w:proofErr w:type="spellEnd"/>
+      <w:r>
+        <w:rPr>
+          <w:i/>
+          <w:iCs/>
+        </w:rPr>
+        <w:t xml:space="preserve"> </w:t>
+      </w:r>
+      <w:r>
+        <w:t xml:space="preserve">responsável pela geração resultado anterior </w:t>
+      </w:r>
+      <w:r>
+        <w:t xml:space="preserve">pode ser </w:t>
+      </w:r>
+      <w:r>
+        <w:t>encontrado</w:t>
+      </w:r>
+      <w:r>
+        <w:t xml:space="preserve"> no código</w:t>
+      </w:r>
+      <w:r>
+        <w:t xml:space="preserve"> 12.</w:t>
+      </w:r>
+    </w:p>
+    <w:bookmarkStart w:id="24" w:name="_MON_1734090398"/>
+    <w:bookmarkEnd w:id="24"/>
+    <w:p>
+      <w:pPr>
+        <w:keepNext/>
+      </w:pPr>
+      <w:r>
+        <w:object w:dxaOrig="8504" w:dyaOrig="8835" w14:anchorId="473ABDCA">
+          <v:shape id="_x0000_i1042" type="#_x0000_t75" style="width:425.35pt;height:442pt" o:ole="">
+            <v:imagedata r:id="rId40" o:title=""/>
+          </v:shape>
+          <o:OLEObject Type="Embed" ProgID="Word.OpenDocumentText.12" ShapeID="_x0000_i1042" DrawAspect="Content" ObjectID="_1734100717" r:id="rId41"/>
+        </w:object>
+      </w:r>
+    </w:p>
+    <w:p>
+      <w:pPr>
+        <w:pStyle w:val="Legenda"/>
+        <w:jc w:val="center"/>
+      </w:pPr>
+      <w:r>
+        <w:t xml:space="preserve">Código </w:t>
+      </w:r>
+      <w:fldSimple w:instr=" SEQ Código \* ARABIC ">
+        <w:r>
+          <w:rPr>
+            <w:noProof/>
+          </w:rPr>
+          <w:t>12</w:t>
+        </w:r>
+      </w:fldSimple>
+      <w:r>
+        <w:t xml:space="preserve"> - </w:t>
+      </w:r>
+      <w:proofErr w:type="spellStart"/>
+      <w:r>
+        <w:rPr>
+          <w:i/>
+          <w:iCs/>
+        </w:rPr>
+        <w:t>Query</w:t>
+      </w:r>
+      <w:proofErr w:type="spellEnd"/>
+      <w:r>
+        <w:t xml:space="preserve"> de agregação</w:t>
+      </w:r>
+    </w:p>
+    <w:p>
+      <w:r>
+        <w:t xml:space="preserve"> </w:t>
+      </w:r>
+      <w:r>
+        <w:tab/>
+        <w:t xml:space="preserve">Como é possível verificar pela figura 7, o </w:t>
+      </w:r>
+      <w:proofErr w:type="spellStart"/>
+      <w:r>
+        <w:rPr>
+          <w:i/>
+          <w:iCs/>
+        </w:rPr>
+        <w:t>array</w:t>
+      </w:r>
+      <w:proofErr w:type="spellEnd"/>
+      <w:r>
+        <w:t xml:space="preserve"> amizades possuía um objeto referente a cada amizade que o utilizador tinha em vez de guardar apenas um número inteiro.</w:t>
+      </w:r>
+    </w:p>
+    <w:p>
+      <w:r>
+        <w:tab/>
+        <w:t>Posto isto,</w:t>
+      </w:r>
+      <w:r>
+        <w:t xml:space="preserve"> </w:t>
+      </w:r>
+      <w:r>
+        <w:t xml:space="preserve">de modo a ultrapassar as dificuldades </w:t>
+      </w:r>
+      <w:r>
+        <w:t xml:space="preserve">geramos </w:t>
+      </w:r>
+      <w:proofErr w:type="spellStart"/>
+      <w:r>
+        <w:rPr>
+          <w:i/>
+          <w:iCs/>
+        </w:rPr>
+        <w:t>queries</w:t>
+      </w:r>
+      <w:proofErr w:type="spellEnd"/>
+      <w:r>
+        <w:t xml:space="preserve"> de acordo com os dados presentes no CSV utilizando ferramentas do Excel.</w:t>
+      </w:r>
+    </w:p>
+    <w:p>
+      <w:pPr>
+        <w:keepNext/>
+      </w:pPr>
+      <w:r>
+        <w:drawing>
+          <wp:inline distT="0" distB="0" distL="0" distR="0" wp14:anchorId="2257853B" wp14:editId="74AF4988">
+            <wp:extent cx="5544185" cy="997585"/>
+            <wp:effectExtent l="0" t="0" r="0" b="0"/>
+            <wp:docPr id="11" name="Imagem 11" descr="Uma imagem com texto, mesa&#10;&#10;Descrição gerada automaticamente"/>
+            <wp:cNvGraphicFramePr>
+              <a:graphicFrameLocks xmlns:a="http://schemas.openxmlformats.org/drawingml/2006/main" noChangeAspect="1"/>
+            </wp:cNvGraphicFramePr>
+            <a:graphic xmlns:a="http://schemas.openxmlformats.org/drawingml/2006/main">
+              <a:graphicData uri="http://schemas.openxmlformats.org/drawingml/2006/picture">
+                <pic:pic xmlns:pic="http://schemas.openxmlformats.org/drawingml/2006/picture">
+                  <pic:nvPicPr>
+                    <pic:cNvPr id="11" name="Imagem 11" descr="Uma imagem com texto, mesa&#10;&#10;Descrição gerada automaticamente"/>
+                    <pic:cNvPicPr/>
+                  </pic:nvPicPr>
+                  <pic:blipFill>
+                    <a:blip r:embed="rId42"/>
+                    <a:stretch>
+                      <a:fillRect/>
+                    </a:stretch>
+                  </pic:blipFill>
+                  <pic:spPr>
+                    <a:xfrm>
+                      <a:off x="0" y="0"/>
+                      <a:ext cx="5544185" cy="997585"/>
+                    </a:xfrm>
+                    <a:prstGeom prst="rect">
+                      <a:avLst/>
+                    </a:prstGeom>
+                  </pic:spPr>
+                </pic:pic>
+              </a:graphicData>
+            </a:graphic>
+          </wp:inline>
+        </w:drawing>
+      </w:r>
+    </w:p>
+    <w:p>
+      <w:pPr>
+        <w:pStyle w:val="Legenda"/>
+        <w:jc w:val="center"/>
+      </w:pPr>
+      <w:r>
+        <w:t xml:space="preserve">Figura </w:t>
+      </w:r>
+      <w:fldSimple w:instr=" SEQ Figura \* ARABIC ">
+        <w:r>
+          <w:rPr>
+            <w:noProof/>
+          </w:rPr>
+          <w:t>8</w:t>
+        </w:r>
+      </w:fldSimple>
+      <w:r>
+        <w:t xml:space="preserve"> </w:t>
+      </w:r>
+      <w:r>
+        <w:t>- Geração</w:t>
+      </w:r>
+      <w:r>
+        <w:t xml:space="preserve"> de </w:t>
+      </w:r>
+      <w:proofErr w:type="spellStart"/>
+      <w:r>
+        <w:rPr>
+          <w:i/>
+          <w:iCs/>
+        </w:rPr>
+        <w:t>queries</w:t>
+      </w:r>
+      <w:proofErr w:type="spellEnd"/>
+      <w:r>
+        <w:rPr>
+          <w:i/>
+          <w:iCs/>
+        </w:rPr>
+        <w:t xml:space="preserve"> </w:t>
+      </w:r>
+      <w:r>
+        <w:t>no Excel</w:t>
+      </w:r>
+    </w:p>
+    <w:p>
+      <w:pPr>
+        <w:spacing w:line="240" w:lineRule="auto"/>
+        <w:jc w:val="left"/>
+      </w:pPr>
+      <w:r>
+        <w:br w:type="page"/>
+      </w:r>
+    </w:p>
+    <w:p>
+      <w:pPr>
+        <w:pStyle w:val="Ttulo2"/>
+      </w:pPr>
+      <w:bookmarkStart w:id="25" w:name="_Toc120893365"/>
+      <w:r>
+        <w:lastRenderedPageBreak/>
+        <w:t>Data model tuning and testing</w:t>
+      </w:r>
+      <w:bookmarkEnd w:id="25"/>
+    </w:p>
+    <w:p>
+      <w:pPr>
+        <w:ind w:firstLine="426"/>
+      </w:pPr>
+      <w:r>
+        <w:t xml:space="preserve">Devido a constrangimentos </w:t>
+      </w:r>
+      <w:r>
+        <w:t>no carregamento de dados</w:t>
+      </w:r>
+      <w:r>
+        <w:t>, não conseguimos utilizar a mesma quantidade de dados utilizada no modelo relacional</w:t>
+      </w:r>
+      <w:r>
+        <w:t>.</w:t>
+      </w:r>
+    </w:p>
+    <w:p>
+      <w:pPr>
+        <w:ind w:firstLine="284"/>
+      </w:pPr>
+      <w:r>
+        <w:t>Posto isto, o número total de documentos em cada tabela é o seguinte:</w:t>
+      </w:r>
+    </w:p>
+    <w:p>
+      <w:pPr>
+        <w:pStyle w:val="PargrafodaLista"/>
+        <w:numPr>
+          <w:ilvl w:val="0"/>
+          <w:numId w:val="46"/>
+        </w:numPr>
+      </w:pPr>
+      <w:r>
+        <w:t>Equipas – Aproximadamente 6300 equipas</w:t>
+      </w:r>
+      <w:r>
+        <w:t>, com uma média de 5 elementos por equipa</w:t>
+      </w:r>
+      <w:r>
+        <w:t xml:space="preserve"> e </w:t>
+      </w:r>
+      <w:r>
+        <w:t>16</w:t>
+      </w:r>
+      <w:r>
+        <w:t xml:space="preserve"> mil jogos de futebol.</w:t>
+      </w:r>
+    </w:p>
+    <w:p>
+      <w:pPr>
+        <w:pStyle w:val="PargrafodaLista"/>
+        <w:numPr>
+          <w:ilvl w:val="0"/>
+          <w:numId w:val="46"/>
+        </w:numPr>
+      </w:pPr>
+      <w:r>
+        <w:t xml:space="preserve">Utilizadores – Aproximadamente </w:t>
+      </w:r>
+      <w:r>
+        <w:t>20 mil utilizadores com uma média de 2 amizades.</w:t>
+      </w:r>
+    </w:p>
+    <w:p>
+      <w:pPr>
+        <w:pStyle w:val="PargrafodaLista"/>
+        <w:numPr>
+          <w:ilvl w:val="0"/>
+          <w:numId w:val="46"/>
+        </w:numPr>
+      </w:pPr>
+      <w:r>
+        <w:t>Publicações – Aproximadamente 10 mil publicações.</w:t>
+      </w:r>
+    </w:p>
+    <w:p>
+      <w:pPr>
+        <w:pStyle w:val="PargrafodaLista"/>
+        <w:numPr>
+          <w:ilvl w:val="0"/>
+          <w:numId w:val="46"/>
+        </w:numPr>
+      </w:pPr>
+      <w:proofErr w:type="spellStart"/>
+      <w:r>
+        <w:rPr>
+          <w:i/>
+          <w:iCs/>
+        </w:rPr>
+        <w:t>Logs</w:t>
+      </w:r>
+      <w:proofErr w:type="spellEnd"/>
+      <w:r>
+        <w:t xml:space="preserve"> – Aproximadamente 40 mil </w:t>
+      </w:r>
+      <w:proofErr w:type="spellStart"/>
+      <w:r>
+        <w:rPr>
+          <w:i/>
+          <w:iCs/>
+        </w:rPr>
+        <w:t>logs</w:t>
+      </w:r>
+      <w:proofErr w:type="spellEnd"/>
+      <w:r>
+        <w:t>.</w:t>
+      </w:r>
+    </w:p>
+    <w:p/>
+    <w:p>
+      <w:pPr>
+        <w:ind w:left="284" w:firstLine="360"/>
+      </w:pPr>
+      <w:r>
+        <w:t xml:space="preserve">Além disso, também tivemos dificuldade em replicar </w:t>
+      </w:r>
+      <w:r>
+        <w:t xml:space="preserve">a </w:t>
+      </w:r>
+      <w:proofErr w:type="spellStart"/>
+      <w:r>
+        <w:rPr>
+          <w:i/>
+          <w:iCs/>
+        </w:rPr>
+        <w:t>query</w:t>
+      </w:r>
+      <w:proofErr w:type="spellEnd"/>
+      <w:r>
+        <w:t xml:space="preserve"> do número de golos por dia, por isso substituímo-la por uma </w:t>
+      </w:r>
+      <w:proofErr w:type="spellStart"/>
+      <w:r>
+        <w:rPr>
+          <w:i/>
+          <w:iCs/>
+        </w:rPr>
+        <w:t>query</w:t>
+      </w:r>
+      <w:proofErr w:type="spellEnd"/>
+      <w:r>
+        <w:rPr>
+          <w:i/>
+          <w:iCs/>
+        </w:rPr>
+        <w:t xml:space="preserve"> </w:t>
+      </w:r>
+      <w:r>
+        <w:t xml:space="preserve">que liste o utilizador vencedor de cada </w:t>
+      </w:r>
+      <w:r>
+        <w:t>jogo</w:t>
+      </w:r>
+      <w:r>
+        <w:t xml:space="preserve"> que é apresentada de seguida.</w:t>
+      </w:r>
+    </w:p>
+    <w:p>
+      <w:pPr>
+        <w:ind w:left="284" w:firstLine="360"/>
+      </w:pPr>
+    </w:p>
+    <w:p>
+      <w:pPr>
+        <w:pStyle w:val="PargrafodaLista"/>
+        <w:numPr>
+          <w:ilvl w:val="0"/>
+          <w:numId w:val="48"/>
+        </w:numPr>
+        <w:rPr>
+          <w:b/>
+          <w:bCs/>
+          <w:sz w:val="24"/>
+          <w:szCs w:val="24"/>
+        </w:rPr>
+      </w:pPr>
+      <w:r>
+        <w:rPr>
+          <w:b/>
+          <w:bCs/>
+          <w:sz w:val="24"/>
+          <w:szCs w:val="24"/>
+        </w:rPr>
+        <w:t xml:space="preserve">Listagem de </w:t>
+      </w:r>
+      <w:r>
+        <w:rPr>
+          <w:b/>
+          <w:bCs/>
+          <w:sz w:val="24"/>
+          <w:szCs w:val="24"/>
+        </w:rPr>
+        <w:t>vencedores</w:t>
+      </w:r>
+      <w:r>
+        <w:rPr>
+          <w:b/>
+          <w:bCs/>
+          <w:sz w:val="24"/>
+          <w:szCs w:val="24"/>
+        </w:rPr>
+        <w:t xml:space="preserve"> dos jogos terminados</w:t>
+      </w:r>
+    </w:p>
+    <w:p>
+      <w:pPr>
+        <w:pStyle w:val="PargrafodaLista"/>
+        <w:rPr>
+          <w:b/>
+          <w:bCs/>
+          <w:color w:val="FF0000"/>
+          <w:sz w:val="24"/>
+          <w:szCs w:val="24"/>
+        </w:rPr>
+      </w:pPr>
+      <w:r>
+        <w:rPr>
+          <w:b/>
+          <w:bCs/>
+          <w:color w:val="FF0000"/>
+          <w:sz w:val="24"/>
+          <w:szCs w:val="24"/>
+        </w:rPr>
+        <w:t>Não está a listar direito (Id2)</w:t>
+      </w:r>
+    </w:p>
+    <w:p>
+      <w:pPr>
+        <w:pStyle w:val="PargrafodaLista"/>
+        <w:numPr>
+          <w:ilvl w:val="0"/>
+          <w:numId w:val="48"/>
+        </w:numPr>
+        <w:rPr>
+          <w:b/>
+          <w:bCs/>
+          <w:sz w:val="24"/>
+          <w:szCs w:val="24"/>
+        </w:rPr>
+      </w:pPr>
+      <w:r>
+        <w:rPr>
+          <w:b/>
+          <w:bCs/>
+          <w:sz w:val="24"/>
+          <w:szCs w:val="24"/>
+        </w:rPr>
+        <w:t>Listagem de jogos em que um conjunto de utilizadores participou</w:t>
+      </w:r>
+    </w:p>
+    <w:p>
+      <w:pPr>
+        <w:ind w:left="708"/>
+        <w:rPr>
+          <w:b/>
+          <w:bCs/>
+          <w:color w:val="FF0000"/>
+          <w:sz w:val="24"/>
+          <w:szCs w:val="24"/>
+        </w:rPr>
+      </w:pPr>
+      <w:r>
+        <w:rPr>
+          <w:b/>
+          <w:bCs/>
+          <w:color w:val="FF0000"/>
+          <w:sz w:val="24"/>
+          <w:szCs w:val="24"/>
+        </w:rPr>
+        <w:t xml:space="preserve">A </w:t>
+      </w:r>
+      <w:proofErr w:type="spellStart"/>
+      <w:r>
+        <w:rPr>
+          <w:b/>
+          <w:bCs/>
+          <w:color w:val="FF0000"/>
+          <w:sz w:val="24"/>
+          <w:szCs w:val="24"/>
+        </w:rPr>
+        <w:t>query</w:t>
+      </w:r>
+      <w:proofErr w:type="spellEnd"/>
+      <w:r>
+        <w:rPr>
+          <w:b/>
+          <w:bCs/>
+          <w:color w:val="FF0000"/>
+          <w:sz w:val="24"/>
+          <w:szCs w:val="24"/>
+        </w:rPr>
+        <w:t xml:space="preserve"> </w:t>
+      </w:r>
+      <w:r>
+        <w:rPr>
+          <w:b/>
+          <w:bCs/>
+          <w:color w:val="FF0000"/>
+          <w:sz w:val="24"/>
+          <w:szCs w:val="24"/>
+        </w:rPr>
+        <w:t>tem de listar apenas os jogos terminados.</w:t>
+      </w:r>
+    </w:p>
+    <w:p>
+      <w:pPr>
+        <w:spacing w:line="240" w:lineRule="auto"/>
+        <w:jc w:val="left"/>
+        <w:rPr>
+          <w:b/>
+          <w:bCs/>
+          <w:color w:val="FF0000"/>
+          <w:sz w:val="24"/>
+          <w:szCs w:val="24"/>
+        </w:rPr>
+      </w:pPr>
+      <w:r>
+        <w:rPr>
+          <w:b/>
+          <w:bCs/>
+          <w:color w:val="FF0000"/>
+          <w:sz w:val="24"/>
+          <w:szCs w:val="24"/>
+        </w:rPr>
+        <w:br w:type="page"/>
+      </w:r>
+    </w:p>
+    <w:p>
+      <w:pPr>
+        <w:pStyle w:val="PargrafodaLista"/>
+        <w:numPr>
+          <w:ilvl w:val="0"/>
+          <w:numId w:val="48"/>
+        </w:numPr>
+        <w:rPr>
+          <w:b/>
+          <w:bCs/>
+          <w:sz w:val="24"/>
+          <w:szCs w:val="24"/>
+        </w:rPr>
+      </w:pPr>
+      <w:r>
+        <w:rPr>
+          <w:b/>
+          <w:bCs/>
+          <w:sz w:val="24"/>
+          <w:szCs w:val="24"/>
+        </w:rPr>
+        <w:lastRenderedPageBreak/>
+        <w:t>Listagem dos jogos com o respetivo nome das equipas e o nome dos respetivos capitães</w:t>
+      </w:r>
+    </w:p>
+    <w:p>
+      <w:pPr>
+        <w:ind w:left="360"/>
+      </w:pPr>
+    </w:p>
+    <w:p>
+      <w:pPr>
+        <w:ind w:left="360" w:firstLine="348"/>
+        <w:rPr>
+          <w:b/>
+          <w:bCs/>
+          <w:sz w:val="24"/>
+          <w:szCs w:val="24"/>
+        </w:rPr>
+      </w:pPr>
+      <w:r>
+        <w:t xml:space="preserve">Para obter a listagem pretendida foi utilizada a </w:t>
+      </w:r>
+      <w:proofErr w:type="spellStart"/>
+      <w:r>
+        <w:rPr>
+          <w:i/>
+          <w:iCs/>
+        </w:rPr>
+        <w:t>query</w:t>
+      </w:r>
+      <w:proofErr w:type="spellEnd"/>
+      <w:r>
+        <w:t>:</w:t>
+      </w:r>
+    </w:p>
+    <w:bookmarkStart w:id="26" w:name="_MON_1734095926"/>
+    <w:bookmarkEnd w:id="26"/>
+    <w:p>
+      <w:pPr>
+        <w:keepNext/>
+      </w:pPr>
+      <w:r>
+        <w:rPr>
+          <w:b/>
+          <w:bCs/>
+          <w:sz w:val="24"/>
+          <w:szCs w:val="24"/>
+        </w:rPr>
+        <w:object w:dxaOrig="8504" w:dyaOrig="5985" w14:anchorId="017F5683">
+          <v:shape id="_x0000_i1049" type="#_x0000_t75" style="width:392.65pt;height:276pt" o:ole="">
+            <v:imagedata r:id="rId43" o:title=""/>
+          </v:shape>
+          <o:OLEObject Type="Embed" ProgID="Word.OpenDocumentText.12" ShapeID="_x0000_i1049" DrawAspect="Content" ObjectID="_1734100718" r:id="rId44"/>
+        </w:object>
+      </w:r>
+    </w:p>
+    <w:p>
+      <w:pPr>
+        <w:pStyle w:val="Legenda"/>
+        <w:jc w:val="center"/>
+        <w:rPr>
+          <w:sz w:val="24"/>
+          <w:szCs w:val="24"/>
+        </w:rPr>
+      </w:pPr>
+      <w:r>
+        <w:t xml:space="preserve">Código </w:t>
+      </w:r>
+      <w:fldSimple w:instr=" SEQ Código \* ARABIC ">
+        <w:r>
+          <w:rPr>
+            <w:noProof/>
+          </w:rPr>
+          <w:t>13</w:t>
+        </w:r>
+      </w:fldSimple>
+      <w:r>
+        <w:t xml:space="preserve"> - </w:t>
+      </w:r>
+      <w:proofErr w:type="spellStart"/>
+      <w:r>
+        <w:rPr>
+          <w:i/>
+          <w:iCs/>
+        </w:rPr>
+        <w:t>Query</w:t>
+      </w:r>
+      <w:proofErr w:type="spellEnd"/>
+      <w:r>
+        <w:rPr>
+          <w:i/>
+          <w:iCs/>
+        </w:rPr>
+        <w:t xml:space="preserve"> </w:t>
+      </w:r>
+      <w:r>
+        <w:t>para lista</w:t>
+      </w:r>
+      <w:r>
+        <w:rPr>
+          <w:noProof/>
+        </w:rPr>
+        <w:t>gem dos jogos com nomes de equipa e capitao</w:t>
+      </w:r>
+      <w:r>
+        <w:rPr>
+          <w:noProof/>
+        </w:rPr>
+        <w:t xml:space="preserve"> MongoDB</w:t>
+      </w:r>
+    </w:p>
+    <w:p>
+      <w:pPr>
+        <w:ind w:firstLine="708"/>
+      </w:pPr>
+      <w:r>
+        <w:t xml:space="preserve">O resultado da execução da </w:t>
+      </w:r>
+      <w:proofErr w:type="spellStart"/>
+      <w:r>
+        <w:rPr>
+          <w:i/>
+          <w:iCs/>
+        </w:rPr>
+        <w:t>query</w:t>
+      </w:r>
+      <w:proofErr w:type="spellEnd"/>
+      <w:r>
+        <w:rPr>
+          <w:i/>
+          <w:iCs/>
+        </w:rPr>
+        <w:t xml:space="preserve"> </w:t>
+      </w:r>
+      <w:r>
+        <w:t>anterior é o seguinte:</w:t>
+      </w:r>
+    </w:p>
+    <w:p>
+      <w:pPr>
+        <w:keepNext/>
+      </w:pPr>
+      <w:r>
+        <w:drawing>
+          <wp:inline distT="0" distB="0" distL="0" distR="0" wp14:anchorId="5686F86A" wp14:editId="669CE3C0">
+            <wp:extent cx="5544185" cy="2389505"/>
+            <wp:effectExtent l="0" t="0" r="0" b="0"/>
+            <wp:docPr id="12" name="Imagem 12" descr="Uma imagem com texto&#10;&#10;Descrição gerada automaticamente"/>
+            <wp:cNvGraphicFramePr>
+              <a:graphicFrameLocks xmlns:a="http://schemas.openxmlformats.org/drawingml/2006/main" noChangeAspect="1"/>
+            </wp:cNvGraphicFramePr>
+            <a:graphic xmlns:a="http://schemas.openxmlformats.org/drawingml/2006/main">
+              <a:graphicData uri="http://schemas.openxmlformats.org/drawingml/2006/picture">
+                <pic:pic xmlns:pic="http://schemas.openxmlformats.org/drawingml/2006/picture">
+                  <pic:nvPicPr>
+                    <pic:cNvPr id="12" name="Imagem 12" descr="Uma imagem com texto&#10;&#10;Descrição gerada automaticamente"/>
+                    <pic:cNvPicPr/>
+                  </pic:nvPicPr>
+                  <pic:blipFill>
+                    <a:blip r:embed="rId45"/>
+                    <a:stretch>
+                      <a:fillRect/>
+                    </a:stretch>
+                  </pic:blipFill>
+                  <pic:spPr>
+                    <a:xfrm>
+                      <a:off x="0" y="0"/>
+                      <a:ext cx="5544185" cy="2389505"/>
+                    </a:xfrm>
+                    <a:prstGeom prst="rect">
+                      <a:avLst/>
+                    </a:prstGeom>
+                  </pic:spPr>
+                </pic:pic>
+              </a:graphicData>
+            </a:graphic>
+          </wp:inline>
+        </w:drawing>
+      </w:r>
+    </w:p>
+    <w:p>
+      <w:pPr>
+        <w:pStyle w:val="Legenda"/>
+        <w:jc w:val="center"/>
+      </w:pPr>
+      <w:r>
+        <w:t xml:space="preserve">Figura </w:t>
+      </w:r>
+      <w:fldSimple w:instr=" SEQ Figura \* ARABIC ">
+        <w:r>
+          <w:rPr>
+            <w:noProof/>
+          </w:rPr>
+          <w:t>9</w:t>
+        </w:r>
+      </w:fldSimple>
+      <w:r>
+        <w:t xml:space="preserve"> - Listagem dos jogos com nomes de equipa e capitão </w:t>
+      </w:r>
+      <w:proofErr w:type="spellStart"/>
+      <w:r>
+        <w:t>MongoDB</w:t>
+      </w:r>
+      <w:proofErr w:type="spellEnd"/>
+    </w:p>
+    <w:p>
+      <w:pPr>
+        <w:spacing w:before="120" w:line="312" w:lineRule="auto"/>
+      </w:pPr>
+    </w:p>
+    <w:p>
+      <w:pPr>
+        <w:spacing w:before="120" w:line="312" w:lineRule="auto"/>
+        <w:ind w:firstLine="708"/>
+      </w:pPr>
+      <w:r>
+        <w:t>Como é possível verificar pela figura 9,</w:t>
+      </w:r>
+      <w:r>
+        <w:t xml:space="preserve"> a figura apresenta apenas o nome da equipa 1 e o seu respetivo capitão. </w:t>
+      </w:r>
+    </w:p>
+    <w:p>
+      <w:pPr>
+        <w:spacing w:before="120" w:line="312" w:lineRule="auto"/>
+        <w:ind w:firstLine="708"/>
+      </w:pPr>
+      <w:r>
+        <w:lastRenderedPageBreak/>
+        <w:t xml:space="preserve">Tendo em conta que esta </w:t>
+      </w:r>
+      <w:proofErr w:type="spellStart"/>
+      <w:r>
+        <w:rPr>
+          <w:i/>
+          <w:iCs/>
+        </w:rPr>
+        <w:t>query</w:t>
+      </w:r>
+      <w:proofErr w:type="spellEnd"/>
+      <w:r>
+        <w:t xml:space="preserve"> utiliza o método </w:t>
+      </w:r>
+      <w:proofErr w:type="spellStart"/>
+      <w:r>
+        <w:rPr>
+          <w:i/>
+          <w:iCs/>
+        </w:rPr>
+        <w:t>aggregate</w:t>
+      </w:r>
+      <w:proofErr w:type="spellEnd"/>
+      <w:r>
+        <w:rPr>
+          <w:i/>
+          <w:iCs/>
+        </w:rPr>
+        <w:t xml:space="preserve"> </w:t>
+      </w:r>
+      <w:r>
+        <w:t xml:space="preserve">e </w:t>
+      </w:r>
+      <w:proofErr w:type="spellStart"/>
+      <w:r>
+        <w:rPr>
+          <w:i/>
+          <w:iCs/>
+        </w:rPr>
+        <w:t>lookup</w:t>
+      </w:r>
+      <w:proofErr w:type="spellEnd"/>
+      <w:r>
+        <w:t xml:space="preserve"> do </w:t>
+      </w:r>
+      <w:proofErr w:type="spellStart"/>
+      <w:r>
+        <w:t>MongoDB</w:t>
+      </w:r>
+      <w:proofErr w:type="spellEnd"/>
+      <w:r>
+        <w:t xml:space="preserve"> era esperado que a mesma demorasse algum tempo, mesmo estando a trabalhar com um </w:t>
+      </w:r>
+      <w:proofErr w:type="spellStart"/>
+      <w:r>
+        <w:rPr>
+          <w:i/>
+          <w:iCs/>
+        </w:rPr>
+        <w:t>dataset</w:t>
+      </w:r>
+      <w:proofErr w:type="spellEnd"/>
+      <w:r>
+        <w:t xml:space="preserve"> reduzido</w:t>
+      </w:r>
+      <w:r>
+        <w:t xml:space="preserve">. </w:t>
+      </w:r>
+    </w:p>
+    <w:p>
+      <w:pPr>
+        <w:spacing w:before="120" w:line="312" w:lineRule="auto"/>
+        <w:ind w:firstLine="708"/>
+      </w:pPr>
+      <w:r>
+        <w:t xml:space="preserve">Como foi referido anteriormente, as operações que, no fundo, fazem </w:t>
+      </w:r>
+      <w:proofErr w:type="spellStart"/>
+      <w:r>
+        <w:rPr>
+          <w:i/>
+          <w:iCs/>
+        </w:rPr>
+        <w:t>Joins</w:t>
+      </w:r>
+      <w:proofErr w:type="spellEnd"/>
+      <w:r>
+        <w:t xml:space="preserve"> tal como a de agregação são bastante custosas para o </w:t>
+      </w:r>
+      <w:proofErr w:type="spellStart"/>
+      <w:r>
+        <w:t>MongoDB</w:t>
+      </w:r>
+      <w:proofErr w:type="spellEnd"/>
+      <w:r>
+        <w:t xml:space="preserve"> e, neste caso, decidimos criar um índice no campo… porque…</w:t>
+      </w:r>
+    </w:p>
+    <w:p>
+      <w:pPr>
+        <w:spacing w:before="120" w:line="312" w:lineRule="auto"/>
+        <w:ind w:firstLine="708"/>
+      </w:pPr>
+      <w:r>
+        <w:t>Relativamente aos tempos de execução:</w:t>
+      </w:r>
+    </w:p>
+    <w:tbl>
+      <w:tblPr>
+        <w:tblStyle w:val="TabelacomGrelha"/>
+        <w:tblW w:w="0" w:type="auto"/>
+        <w:tblInd w:w="1068" w:type="dxa"/>
+        <w:tblLook w:val="04A0" w:firstRow="1" w:lastRow="0" w:firstColumn="1" w:lastColumn="0" w:noHBand="0" w:noVBand="1"/>
+      </w:tblPr>
+      <w:tblGrid>
+        <w:gridCol w:w="1091"/>
+        <w:gridCol w:w="1111"/>
+        <w:gridCol w:w="1110"/>
+        <w:gridCol w:w="1110"/>
+        <w:gridCol w:w="1082"/>
+        <w:gridCol w:w="1082"/>
+        <w:gridCol w:w="1067"/>
+      </w:tblGrid>
+      <w:tr>
+        <w:tc>
+          <w:tcPr>
+            <w:tcW w:w="1126" w:type="dxa"/>
+            <w:shd w:val="clear" w:color="auto" w:fill="C6D9F1" w:themeFill="text2" w:themeFillTint="33"/>
+          </w:tcPr>
+          <w:p>
+            <w:pPr>
+              <w:pStyle w:val="PargrafodaLista"/>
+              <w:ind w:left="0"/>
+            </w:pPr>
+          </w:p>
+        </w:tc>
+        <w:tc>
+          <w:tcPr>
+            <w:tcW w:w="1126" w:type="dxa"/>
+          </w:tcPr>
+          <w:p>
+            <w:pPr>
+              <w:pStyle w:val="PargrafodaLista"/>
+              <w:ind w:left="0"/>
+            </w:pPr>
+            <w:r>
+              <w:t>1ª execução</w:t>
+            </w:r>
+          </w:p>
+        </w:tc>
+        <w:tc>
+          <w:tcPr>
+            <w:tcW w:w="1125" w:type="dxa"/>
+          </w:tcPr>
+          <w:p>
+            <w:pPr>
+              <w:pStyle w:val="PargrafodaLista"/>
+              <w:ind w:left="0"/>
+            </w:pPr>
+            <w:r>
+              <w:t>2ª execução</w:t>
+            </w:r>
+          </w:p>
+        </w:tc>
+        <w:tc>
+          <w:tcPr>
+            <w:tcW w:w="1125" w:type="dxa"/>
+          </w:tcPr>
+          <w:p>
+            <w:pPr>
+              <w:pStyle w:val="PargrafodaLista"/>
+              <w:ind w:left="0"/>
+            </w:pPr>
+            <w:r>
+              <w:t>3ª execução</w:t>
+            </w:r>
+          </w:p>
+        </w:tc>
+        <w:tc>
+          <w:tcPr>
+            <w:tcW w:w="1125" w:type="dxa"/>
+          </w:tcPr>
+          <w:p>
+            <w:pPr>
+              <w:pStyle w:val="PargrafodaLista"/>
+              <w:ind w:left="0"/>
+            </w:pPr>
+            <w:r>
+              <w:t>Pior tempo</w:t>
+            </w:r>
+          </w:p>
+        </w:tc>
+        <w:tc>
+          <w:tcPr>
+            <w:tcW w:w="1126" w:type="dxa"/>
+          </w:tcPr>
+          <w:p>
+            <w:pPr>
+              <w:pStyle w:val="PargrafodaLista"/>
+              <w:ind w:left="0"/>
+            </w:pPr>
+            <w:r>
+              <w:t>Melhor tempo</w:t>
+            </w:r>
+          </w:p>
+        </w:tc>
+        <w:tc>
+          <w:tcPr>
+            <w:tcW w:w="1126" w:type="dxa"/>
+          </w:tcPr>
+          <w:p>
+            <w:pPr>
+              <w:pStyle w:val="PargrafodaLista"/>
+              <w:ind w:left="0"/>
+            </w:pPr>
+            <w:r>
+              <w:t>Tempo médio</w:t>
+            </w:r>
+          </w:p>
+        </w:tc>
+      </w:tr>
+      <w:tr>
+        <w:tc>
+          <w:tcPr>
+            <w:tcW w:w="1126" w:type="dxa"/>
+          </w:tcPr>
+          <w:p>
+            <w:pPr>
+              <w:pStyle w:val="PargrafodaLista"/>
+              <w:ind w:left="0"/>
+            </w:pPr>
+            <w:r>
+              <w:t>S/Índice</w:t>
+            </w:r>
+          </w:p>
+        </w:tc>
+        <w:tc>
+          <w:tcPr>
+            <w:tcW w:w="1126" w:type="dxa"/>
+          </w:tcPr>
+          <w:p>
+            <w:pPr>
+              <w:pStyle w:val="PargrafodaLista"/>
+              <w:ind w:left="0"/>
+            </w:pPr>
+            <w:r>
+              <w:t>71.</w:t>
+            </w:r>
+            <w:r>
+              <w:t>160s</w:t>
+            </w:r>
+          </w:p>
+        </w:tc>
+        <w:tc>
+          <w:tcPr>
+            <w:tcW w:w="1125" w:type="dxa"/>
+          </w:tcPr>
+          <w:p>
+            <w:pPr>
+              <w:pStyle w:val="PargrafodaLista"/>
+              <w:ind w:left="0"/>
+            </w:pPr>
+            <w:r>
+              <w:t>70.212s</w:t>
+            </w:r>
+          </w:p>
+        </w:tc>
+        <w:tc>
+          <w:tcPr>
+            <w:tcW w:w="1125" w:type="dxa"/>
+          </w:tcPr>
+          <w:p>
+            <w:pPr>
+              <w:pStyle w:val="PargrafodaLista"/>
+              <w:ind w:left="0"/>
+            </w:pPr>
+            <w:r>
+              <w:t>69.356s</w:t>
+            </w:r>
+          </w:p>
+        </w:tc>
+        <w:tc>
+          <w:tcPr>
+            <w:tcW w:w="1125" w:type="dxa"/>
+          </w:tcPr>
+          <w:p>
+            <w:pPr>
+              <w:pStyle w:val="PargrafodaLista"/>
+              <w:ind w:left="0"/>
+            </w:pPr>
+            <w:r>
+              <w:t>71.</w:t>
+            </w:r>
+            <w:r>
+              <w:t>160s</w:t>
+            </w:r>
+          </w:p>
+        </w:tc>
+        <w:tc>
+          <w:tcPr>
+            <w:tcW w:w="1126" w:type="dxa"/>
+          </w:tcPr>
+          <w:p>
+            <w:pPr>
+              <w:pStyle w:val="PargrafodaLista"/>
+              <w:ind w:left="0"/>
+            </w:pPr>
+            <w:r>
+              <w:t>69.356s</w:t>
+            </w:r>
+          </w:p>
+        </w:tc>
+        <w:tc>
+          <w:tcPr>
+            <w:tcW w:w="1126" w:type="dxa"/>
+          </w:tcPr>
+          <w:p>
+            <w:pPr>
+              <w:pStyle w:val="PargrafodaLista"/>
+              <w:ind w:left="0"/>
+            </w:pPr>
+            <w:r>
+              <w:t>70.243</w:t>
+            </w:r>
+          </w:p>
+        </w:tc>
+      </w:tr>
+      <w:tr>
+        <w:tc>
+          <w:tcPr>
+            <w:tcW w:w="1126" w:type="dxa"/>
+          </w:tcPr>
+          <w:p>
+            <w:pPr>
+              <w:pStyle w:val="PargrafodaLista"/>
+              <w:ind w:left="0"/>
+            </w:pPr>
+            <w:r>
+              <w:t>C</w:t>
+            </w:r>
+            <w:r>
+              <w:t>/Índice</w:t>
+            </w:r>
+          </w:p>
+        </w:tc>
+        <w:tc>
+          <w:tcPr>
+            <w:tcW w:w="1126" w:type="dxa"/>
+          </w:tcPr>
+          <w:p>
+            <w:pPr>
+              <w:pStyle w:val="PargrafodaLista"/>
+              <w:ind w:left="0"/>
+            </w:pPr>
+          </w:p>
+        </w:tc>
+        <w:tc>
+          <w:tcPr>
+            <w:tcW w:w="1125" w:type="dxa"/>
+          </w:tcPr>
+          <w:p>
+            <w:pPr>
+              <w:pStyle w:val="PargrafodaLista"/>
+              <w:ind w:left="0"/>
+            </w:pPr>
+          </w:p>
+        </w:tc>
+        <w:tc>
+          <w:tcPr>
+            <w:tcW w:w="1125" w:type="dxa"/>
+          </w:tcPr>
+          <w:p>
+            <w:pPr>
+              <w:pStyle w:val="PargrafodaLista"/>
+              <w:ind w:left="0"/>
+            </w:pPr>
+          </w:p>
+        </w:tc>
+        <w:tc>
+          <w:tcPr>
+            <w:tcW w:w="1125" w:type="dxa"/>
+          </w:tcPr>
+          <w:p>
+            <w:pPr>
+              <w:pStyle w:val="PargrafodaLista"/>
+              <w:ind w:left="0"/>
+            </w:pPr>
+          </w:p>
+        </w:tc>
+        <w:tc>
+          <w:tcPr>
+            <w:tcW w:w="1126" w:type="dxa"/>
+          </w:tcPr>
+          <w:p>
+            <w:pPr>
+              <w:pStyle w:val="PargrafodaLista"/>
+              <w:ind w:left="0"/>
+            </w:pPr>
+          </w:p>
+        </w:tc>
+        <w:tc>
+          <w:tcPr>
+            <w:tcW w:w="1126" w:type="dxa"/>
+          </w:tcPr>
+          <w:p>
+            <w:pPr>
+              <w:pStyle w:val="PargrafodaLista"/>
+              <w:keepNext/>
+              <w:ind w:left="0"/>
+            </w:pPr>
+          </w:p>
+        </w:tc>
+      </w:tr>
+    </w:tbl>
+    <w:p>
+      <w:pPr>
+        <w:pStyle w:val="Legenda"/>
+        <w:jc w:val="center"/>
+      </w:pPr>
+      <w:r>
+        <w:t xml:space="preserve">Tabela </w:t>
+      </w:r>
+      <w:fldSimple w:instr=" SEQ Tabela \* ARABIC ">
+        <w:r>
+          <w:rPr>
+            <w:noProof/>
+          </w:rPr>
+          <w:t>8</w:t>
+        </w:r>
+      </w:fldSimple>
+      <w:r>
+        <w:t xml:space="preserve"> </w:t>
+      </w:r>
+      <w:r>
+        <w:t xml:space="preserve">- </w:t>
+      </w:r>
+      <w:r>
+        <w:t>Tempos de execução da listagem</w:t>
+      </w:r>
+      <w:r>
+        <w:t xml:space="preserve"> dos jogos com nomes de equipa e capitão </w:t>
+      </w:r>
+      <w:proofErr w:type="spellStart"/>
+      <w:r>
+        <w:t>MongoDB</w:t>
+      </w:r>
+      <w:proofErr w:type="spellEnd"/>
+    </w:p>
+    <w:p>
+      <w:pPr>
+        <w:spacing w:before="120" w:line="312" w:lineRule="auto"/>
+        <w:ind w:firstLine="708"/>
+      </w:pPr>
+      <w:r>
+        <w:t xml:space="preserve">Pela tabela 8 observámos que esta operação foi muito mais custosa que a mesma realizada no </w:t>
+      </w:r>
+      <w:proofErr w:type="spellStart"/>
+      <w:r>
+        <w:t>SqlServer</w:t>
+      </w:r>
+      <w:proofErr w:type="spellEnd"/>
+      <w:r>
+        <w:t xml:space="preserve"> apesar do </w:t>
+      </w:r>
+      <w:proofErr w:type="spellStart"/>
+      <w:r>
+        <w:rPr>
+          <w:i/>
+          <w:iCs/>
+        </w:rPr>
+        <w:t>dataset</w:t>
+      </w:r>
+      <w:proofErr w:type="spellEnd"/>
+      <w:r>
+        <w:t xml:space="preserve"> do </w:t>
+      </w:r>
+      <w:proofErr w:type="spellStart"/>
+      <w:r>
+        <w:t>MongoDB</w:t>
+      </w:r>
+      <w:proofErr w:type="spellEnd"/>
+      <w:r>
+        <w:t xml:space="preserve"> ser substancialmente menor que o do </w:t>
+      </w:r>
+      <w:proofErr w:type="spellStart"/>
+      <w:r>
+        <w:t>SqlServer</w:t>
+      </w:r>
+      <w:proofErr w:type="spellEnd"/>
+      <w:r>
+        <w:t>.</w:t>
+      </w:r>
+    </w:p>
+    <w:p>
+      <w:pPr>
+        <w:spacing w:before="120" w:line="312" w:lineRule="auto"/>
+        <w:ind w:firstLine="708"/>
+      </w:pPr>
+      <w:r>
+        <w:t xml:space="preserve">Através da criação de um índice conseguimos visualizar </w:t>
+      </w:r>
+      <w:proofErr w:type="gramStart"/>
+      <w:r>
+        <w:t>que..</w:t>
+      </w:r>
+      <w:proofErr w:type="gramEnd"/>
+    </w:p>
+    <w:p>
+      <w:pPr>
+        <w:spacing w:before="120" w:line="312" w:lineRule="auto"/>
+        <w:ind w:firstLine="708"/>
+      </w:pPr>
+    </w:p>
+    <w:p>
+      <w:pPr>
+        <w:pStyle w:val="PargrafodaLista"/>
+        <w:numPr>
+          <w:ilvl w:val="0"/>
+          <w:numId w:val="48"/>
+        </w:numPr>
+        <w:rPr>
+          <w:b/>
+          <w:bCs/>
+          <w:sz w:val="24"/>
+          <w:szCs w:val="24"/>
+        </w:rPr>
+      </w:pPr>
+      <w:r>
+        <w:rPr>
+          <w:b/>
+          <w:bCs/>
+          <w:sz w:val="24"/>
+          <w:szCs w:val="24"/>
+        </w:rPr>
+        <w:t>Listagem do número de golos que cada equipa marcou</w:t>
+      </w:r>
+    </w:p>
+    <w:p>
+      <w:pPr>
+        <w:ind w:left="360" w:firstLine="348"/>
+      </w:pPr>
+      <w:r>
+        <w:t xml:space="preserve">Para realização desta operação foi desenvolvida a seguinte </w:t>
+      </w:r>
+      <w:proofErr w:type="spellStart"/>
+      <w:r>
+        <w:t>query</w:t>
+      </w:r>
+      <w:proofErr w:type="spellEnd"/>
+      <w:r>
+        <w:t>:</w:t>
+      </w:r>
+    </w:p>
+    <w:bookmarkStart w:id="27" w:name="_MON_1734097469"/>
+    <w:bookmarkEnd w:id="27"/>
+    <w:p>
+      <w:pPr>
+        <w:keepNext/>
+        <w:ind w:left="360"/>
+      </w:pPr>
+      <w:r>
+        <w:object w:dxaOrig="8504" w:dyaOrig="2280" w14:anchorId="6FE32392">
+          <v:shape id="_x0000_i1062" type="#_x0000_t75" style="width:425.35pt;height:114pt" o:ole="">
+            <v:imagedata r:id="rId46" o:title=""/>
+          </v:shape>
+          <o:OLEObject Type="Embed" ProgID="Word.OpenDocumentText.12" ShapeID="_x0000_i1062" DrawAspect="Content" ObjectID="_1734100719" r:id="rId47"/>
+        </w:object>
+      </w:r>
+    </w:p>
+    <w:p>
+      <w:pPr>
+        <w:pStyle w:val="Legenda"/>
+        <w:jc w:val="center"/>
+      </w:pPr>
+      <w:r>
+        <w:t xml:space="preserve">Código </w:t>
+      </w:r>
+      <w:fldSimple w:instr=" SEQ Código \* ARABIC ">
+        <w:r>
+          <w:rPr>
+            <w:noProof/>
+          </w:rPr>
+          <w:t>14</w:t>
+        </w:r>
+      </w:fldSimple>
+      <w:r>
+        <w:t xml:space="preserve"> - </w:t>
+      </w:r>
+      <w:proofErr w:type="spellStart"/>
+      <w:r>
+        <w:rPr>
+          <w:i/>
+          <w:iCs/>
+        </w:rPr>
+        <w:t>Query</w:t>
+      </w:r>
+      <w:proofErr w:type="spellEnd"/>
+      <w:r>
+        <w:t xml:space="preserve"> para listagem de número de golos por equipa</w:t>
+      </w:r>
+      <w:r>
+        <w:t xml:space="preserve"> </w:t>
+      </w:r>
+      <w:proofErr w:type="spellStart"/>
+      <w:r>
+        <w:t>MongoDB</w:t>
+      </w:r>
+      <w:proofErr w:type="spellEnd"/>
+    </w:p>
+    <w:p>
+      <w:pPr>
+        <w:ind w:firstLine="708"/>
+      </w:pPr>
+      <w:r>
+        <w:t xml:space="preserve">O resultado da execução da </w:t>
+      </w:r>
+      <w:proofErr w:type="spellStart"/>
+      <w:r>
+        <w:rPr>
+          <w:i/>
+          <w:iCs/>
+        </w:rPr>
+        <w:t>query</w:t>
+      </w:r>
+      <w:proofErr w:type="spellEnd"/>
+      <w:r>
+        <w:rPr>
+          <w:i/>
+          <w:iCs/>
+        </w:rPr>
+        <w:t xml:space="preserve"> </w:t>
+      </w:r>
+      <w:r>
+        <w:t>anterior é o seguinte:</w:t>
+      </w:r>
+    </w:p>
+    <w:p>
+      <w:pPr>
+        <w:keepNext/>
+        <w:jc w:val="center"/>
+      </w:pPr>
+      <w:r>
+        <w:drawing>
+          <wp:inline distT="0" distB="0" distL="0" distR="0" wp14:anchorId="0EF7D164" wp14:editId="433CE651">
+            <wp:extent cx="2513595" cy="1549400"/>
+            <wp:effectExtent l="0" t="0" r="0" b="0"/>
+            <wp:docPr id="14" name="Imagem 14" descr="Uma imagem com texto&#10;&#10;Descrição gerada automaticamente"/>
+            <wp:cNvGraphicFramePr>
+              <a:graphicFrameLocks xmlns:a="http://schemas.openxmlformats.org/drawingml/2006/main" noChangeAspect="1"/>
+            </wp:cNvGraphicFramePr>
+            <a:graphic xmlns:a="http://schemas.openxmlformats.org/drawingml/2006/main">
+              <a:graphicData uri="http://schemas.openxmlformats.org/drawingml/2006/picture">
+                <pic:pic xmlns:pic="http://schemas.openxmlformats.org/drawingml/2006/picture">
+                  <pic:nvPicPr>
+                    <pic:cNvPr id="14" name="Imagem 14" descr="Uma imagem com texto&#10;&#10;Descrição gerada automaticamente"/>
+                    <pic:cNvPicPr/>
+                  </pic:nvPicPr>
+                  <pic:blipFill>
+                    <a:blip r:embed="rId48"/>
+                    <a:stretch>
+                      <a:fillRect/>
+                    </a:stretch>
+                  </pic:blipFill>
+                  <pic:spPr>
+                    <a:xfrm>
+                      <a:off x="0" y="0"/>
+                      <a:ext cx="2523290" cy="1555376"/>
+                    </a:xfrm>
+                    <a:prstGeom prst="rect">
+                      <a:avLst/>
+                    </a:prstGeom>
+                  </pic:spPr>
+                </pic:pic>
+              </a:graphicData>
+            </a:graphic>
+          </wp:inline>
+        </w:drawing>
+      </w:r>
+    </w:p>
+    <w:p>
+      <w:pPr>
+        <w:pStyle w:val="Legenda"/>
+        <w:jc w:val="center"/>
+      </w:pPr>
+      <w:r>
+        <w:t xml:space="preserve">Figura </w:t>
+      </w:r>
+      <w:fldSimple w:instr=" SEQ Figura \* ARABIC ">
+        <w:r>
+          <w:rPr>
+            <w:noProof/>
+          </w:rPr>
+          <w:t>10</w:t>
+        </w:r>
+      </w:fldSimple>
+      <w:r>
+        <w:t xml:space="preserve">  - Resultado da execução da </w:t>
+      </w:r>
+      <w:proofErr w:type="spellStart"/>
+      <w:r>
+        <w:rPr>
+          <w:i/>
+          <w:iCs/>
+        </w:rPr>
+        <w:t>query</w:t>
+      </w:r>
+      <w:proofErr w:type="spellEnd"/>
+      <w:r>
+        <w:t xml:space="preserve"> número de golos por equipa </w:t>
+      </w:r>
+      <w:proofErr w:type="spellStart"/>
+      <w:r>
+        <w:t>MongoDB</w:t>
+      </w:r>
+      <w:proofErr w:type="spellEnd"/>
+    </w:p>
+    <w:p>
+      <w:pPr>
+        <w:ind w:firstLine="708"/>
+      </w:pPr>
+      <w:r>
+        <w:lastRenderedPageBreak/>
+        <w:t>Tempos de execução:</w:t>
+      </w:r>
+    </w:p>
+    <w:tbl>
+      <w:tblPr>
+        <w:tblStyle w:val="TabelacomGrelha"/>
+        <w:tblW w:w="0" w:type="auto"/>
+        <w:tblInd w:w="1068" w:type="dxa"/>
+        <w:tblLook w:val="04A0" w:firstRow="1" w:lastRow="0" w:firstColumn="1" w:lastColumn="0" w:noHBand="0" w:noVBand="1"/>
+      </w:tblPr>
+      <w:tblGrid>
+        <w:gridCol w:w="1095"/>
+        <w:gridCol w:w="1113"/>
+        <w:gridCol w:w="1112"/>
+        <w:gridCol w:w="1112"/>
+        <w:gridCol w:w="1067"/>
+        <w:gridCol w:w="1080"/>
+        <w:gridCol w:w="1074"/>
+      </w:tblGrid>
+      <w:tr>
+        <w:tc>
+          <w:tcPr>
+            <w:tcW w:w="1126" w:type="dxa"/>
+            <w:shd w:val="clear" w:color="auto" w:fill="C6D9F1" w:themeFill="text2" w:themeFillTint="33"/>
+          </w:tcPr>
+          <w:p>
+            <w:pPr>
+              <w:pStyle w:val="PargrafodaLista"/>
+              <w:ind w:left="0"/>
+            </w:pPr>
+          </w:p>
+        </w:tc>
+        <w:tc>
+          <w:tcPr>
+            <w:tcW w:w="1126" w:type="dxa"/>
+          </w:tcPr>
+          <w:p>
+            <w:pPr>
+              <w:pStyle w:val="PargrafodaLista"/>
+              <w:ind w:left="0"/>
+            </w:pPr>
+            <w:r>
+              <w:t>1ª execução</w:t>
+            </w:r>
+          </w:p>
+        </w:tc>
+        <w:tc>
+          <w:tcPr>
+            <w:tcW w:w="1125" w:type="dxa"/>
+          </w:tcPr>
+          <w:p>
+            <w:pPr>
+              <w:pStyle w:val="PargrafodaLista"/>
+              <w:ind w:left="0"/>
+            </w:pPr>
+            <w:r>
+              <w:t>2ª execução</w:t>
+            </w:r>
+          </w:p>
+        </w:tc>
+        <w:tc>
+          <w:tcPr>
+            <w:tcW w:w="1125" w:type="dxa"/>
+          </w:tcPr>
+          <w:p>
+            <w:pPr>
+              <w:pStyle w:val="PargrafodaLista"/>
+              <w:ind w:left="0"/>
+            </w:pPr>
+            <w:r>
+              <w:t>3ª execução</w:t>
+            </w:r>
+          </w:p>
+        </w:tc>
+        <w:tc>
+          <w:tcPr>
+            <w:tcW w:w="1125" w:type="dxa"/>
+          </w:tcPr>
+          <w:p>
+            <w:pPr>
+              <w:pStyle w:val="PargrafodaLista"/>
+              <w:ind w:left="0"/>
+            </w:pPr>
+            <w:r>
+              <w:t>Pior tempo</w:t>
+            </w:r>
+          </w:p>
+        </w:tc>
+        <w:tc>
+          <w:tcPr>
+            <w:tcW w:w="1126" w:type="dxa"/>
+          </w:tcPr>
+          <w:p>
+            <w:pPr>
+              <w:pStyle w:val="PargrafodaLista"/>
+              <w:ind w:left="0"/>
+            </w:pPr>
+            <w:r>
+              <w:t>Melhor tempo</w:t>
+            </w:r>
+          </w:p>
+        </w:tc>
+        <w:tc>
+          <w:tcPr>
+            <w:tcW w:w="1126" w:type="dxa"/>
+          </w:tcPr>
+          <w:p>
+            <w:pPr>
+              <w:pStyle w:val="PargrafodaLista"/>
+              <w:ind w:left="0"/>
+            </w:pPr>
+            <w:r>
+              <w:t>Tempo médio</w:t>
+            </w:r>
+          </w:p>
+        </w:tc>
+      </w:tr>
+      <w:tr>
+        <w:tc>
+          <w:tcPr>
+            <w:tcW w:w="1126" w:type="dxa"/>
+          </w:tcPr>
+          <w:p>
+            <w:pPr>
+              <w:pStyle w:val="PargrafodaLista"/>
+              <w:ind w:left="0"/>
+            </w:pPr>
+            <w:r>
+              <w:t>S/Índice</w:t>
+            </w:r>
+          </w:p>
+        </w:tc>
+        <w:tc>
+          <w:tcPr>
+            <w:tcW w:w="1126" w:type="dxa"/>
+          </w:tcPr>
+          <w:p>
+            <w:pPr>
+              <w:pStyle w:val="PargrafodaLista"/>
+              <w:ind w:left="0"/>
+            </w:pPr>
+            <w:r>
+              <w:t>0.160</w:t>
+            </w:r>
+          </w:p>
+        </w:tc>
+        <w:tc>
+          <w:tcPr>
+            <w:tcW w:w="1125" w:type="dxa"/>
+          </w:tcPr>
+          <w:p>
+            <w:pPr>
+              <w:pStyle w:val="PargrafodaLista"/>
+              <w:ind w:left="0"/>
+            </w:pPr>
+            <w:r>
+              <w:t>0.154s</w:t>
+            </w:r>
+          </w:p>
+        </w:tc>
+        <w:tc>
+          <w:tcPr>
+            <w:tcW w:w="1125" w:type="dxa"/>
+          </w:tcPr>
+          <w:p>
+            <w:pPr>
+              <w:pStyle w:val="PargrafodaLista"/>
+              <w:ind w:left="0"/>
+            </w:pPr>
+            <w:r>
+              <w:t>0.081s</w:t>
+            </w:r>
+          </w:p>
+        </w:tc>
+        <w:tc>
+          <w:tcPr>
+            <w:tcW w:w="1125" w:type="dxa"/>
+          </w:tcPr>
+          <w:p>
+            <w:pPr>
+              <w:pStyle w:val="PargrafodaLista"/>
+              <w:ind w:left="0"/>
+            </w:pPr>
+            <w:r>
+              <w:t>0.160</w:t>
+            </w:r>
+            <w:r>
+              <w:t>s</w:t>
+            </w:r>
+          </w:p>
+        </w:tc>
+        <w:tc>
+          <w:tcPr>
+            <w:tcW w:w="1126" w:type="dxa"/>
+          </w:tcPr>
+          <w:p>
+            <w:pPr>
+              <w:pStyle w:val="PargrafodaLista"/>
+              <w:ind w:left="0"/>
+            </w:pPr>
+            <w:r>
+              <w:t>0.154s</w:t>
+            </w:r>
+          </w:p>
+        </w:tc>
+        <w:tc>
+          <w:tcPr>
+            <w:tcW w:w="1126" w:type="dxa"/>
+          </w:tcPr>
+          <w:p>
+            <w:pPr>
+              <w:pStyle w:val="PargrafodaLista"/>
+              <w:ind w:left="0"/>
+            </w:pPr>
+            <w:r>
+              <w:t>0.132</w:t>
+            </w:r>
+            <w:r>
+              <w:t>s</w:t>
+            </w:r>
+          </w:p>
+        </w:tc>
+      </w:tr>
+      <w:tr>
+        <w:tc>
+          <w:tcPr>
+            <w:tcW w:w="1126" w:type="dxa"/>
+          </w:tcPr>
+          <w:p>
+            <w:pPr>
+              <w:pStyle w:val="PargrafodaLista"/>
+              <w:ind w:left="0"/>
+            </w:pPr>
+            <w:r>
+              <w:t>C</w:t>
+            </w:r>
+            <w:r>
+              <w:t>/Índice</w:t>
+            </w:r>
+          </w:p>
+        </w:tc>
+        <w:tc>
+          <w:tcPr>
+            <w:tcW w:w="1126" w:type="dxa"/>
+          </w:tcPr>
+          <w:p>
+            <w:pPr>
+              <w:pStyle w:val="PargrafodaLista"/>
+              <w:ind w:left="0"/>
+            </w:pPr>
+          </w:p>
+        </w:tc>
+        <w:tc>
+          <w:tcPr>
+            <w:tcW w:w="1125" w:type="dxa"/>
+          </w:tcPr>
+          <w:p>
+            <w:pPr>
+              <w:pStyle w:val="PargrafodaLista"/>
+              <w:ind w:left="0"/>
+            </w:pPr>
+          </w:p>
+        </w:tc>
+        <w:tc>
+          <w:tcPr>
+            <w:tcW w:w="1125" w:type="dxa"/>
+          </w:tcPr>
+          <w:p>
+            <w:pPr>
+              <w:pStyle w:val="PargrafodaLista"/>
+              <w:ind w:left="0"/>
+            </w:pPr>
+          </w:p>
+        </w:tc>
+        <w:tc>
+          <w:tcPr>
+            <w:tcW w:w="1125" w:type="dxa"/>
+          </w:tcPr>
+          <w:p>
+            <w:pPr>
+              <w:pStyle w:val="PargrafodaLista"/>
+              <w:ind w:left="0"/>
+            </w:pPr>
+          </w:p>
+        </w:tc>
+        <w:tc>
+          <w:tcPr>
+            <w:tcW w:w="1126" w:type="dxa"/>
+          </w:tcPr>
+          <w:p>
+            <w:pPr>
+              <w:pStyle w:val="PargrafodaLista"/>
+              <w:ind w:left="0"/>
+            </w:pPr>
+          </w:p>
+        </w:tc>
+        <w:tc>
+          <w:tcPr>
+            <w:tcW w:w="1126" w:type="dxa"/>
+          </w:tcPr>
+          <w:p>
+            <w:pPr>
+              <w:pStyle w:val="PargrafodaLista"/>
+              <w:keepNext/>
+              <w:ind w:left="0"/>
+            </w:pPr>
+          </w:p>
+        </w:tc>
+      </w:tr>
+    </w:tbl>
+    <w:p>
+      <w:pPr>
+        <w:pStyle w:val="Legenda"/>
+        <w:jc w:val="center"/>
+        <w:rPr>
+          <w:sz w:val="24"/>
+          <w:szCs w:val="24"/>
+        </w:rPr>
+      </w:pPr>
+      <w:r>
+        <w:t xml:space="preserve">Tabela </w:t>
+      </w:r>
+      <w:fldSimple w:instr=" SEQ Tabela \* ARABIC ">
+        <w:r>
+          <w:rPr>
+            <w:noProof/>
+          </w:rPr>
+          <w:t>9</w:t>
+        </w:r>
+      </w:fldSimple>
+      <w:r>
+        <w:t xml:space="preserve"> - Tempos de execução do número de golos por equipa </w:t>
+      </w:r>
+      <w:proofErr w:type="spellStart"/>
+      <w:r>
+        <w:t>MongoDB</w:t>
+      </w:r>
+      <w:proofErr w:type="spellEnd"/>
+    </w:p>
+    <w:p>
+      <w:pPr>
+        <w:ind w:firstLine="708"/>
+        <w:rPr>
+          <w:sz w:val="24"/>
+          <w:szCs w:val="24"/>
+        </w:rPr>
+      </w:pPr>
+      <w:r>
+        <w:rPr>
+          <w:sz w:val="24"/>
+          <w:szCs w:val="24"/>
+        </w:rPr>
+        <w:t>Comparativamente à base de dados relacional, a operação é mais rápida</w:t>
+      </w:r>
+      <w:r>
+        <w:rPr>
+          <w:sz w:val="24"/>
+          <w:szCs w:val="24"/>
+        </w:rPr>
+        <w:t xml:space="preserve">, mas não conseguimos afirmar se é pelo </w:t>
+      </w:r>
+      <w:proofErr w:type="spellStart"/>
+      <w:r>
+        <w:rPr>
+          <w:i/>
+          <w:iCs/>
+          <w:sz w:val="24"/>
+          <w:szCs w:val="24"/>
+        </w:rPr>
+        <w:t>dataset</w:t>
+      </w:r>
+      <w:proofErr w:type="spellEnd"/>
+      <w:r>
+        <w:rPr>
+          <w:sz w:val="24"/>
+          <w:szCs w:val="24"/>
+        </w:rPr>
+        <w:t xml:space="preserve"> ser menor ou pel</w:t>
+      </w:r>
+      <w:r>
+        <w:rPr>
+          <w:sz w:val="24"/>
+          <w:szCs w:val="24"/>
+        </w:rPr>
+        <w:t>o modelo de base dados, porque todos os jogos de uma equipa vão estar sempre no documento respetivo à mesma</w:t>
+      </w:r>
+      <w:r>
+        <w:rPr>
+          <w:sz w:val="24"/>
+          <w:szCs w:val="24"/>
+        </w:rPr>
+        <w:t>.</w:t>
+      </w:r>
+    </w:p>
+    <w:p>
+      <w:pPr>
+        <w:ind w:firstLine="284"/>
+        <w:rPr>
+          <w:sz w:val="24"/>
+          <w:szCs w:val="24"/>
+        </w:rPr>
+      </w:pPr>
+      <w:r>
+        <w:rPr>
+          <w:sz w:val="24"/>
+          <w:szCs w:val="24"/>
+        </w:rPr>
+        <w:t xml:space="preserve"> </w:t>
+      </w:r>
+      <w:r>
+        <w:rPr>
+          <w:sz w:val="24"/>
+          <w:szCs w:val="24"/>
+        </w:rPr>
+        <w:tab/>
+      </w:r>
+      <w:r>
+        <w:rPr>
+          <w:sz w:val="24"/>
+          <w:szCs w:val="24"/>
+        </w:rPr>
+        <w:t xml:space="preserve">Os tempos de execução da </w:t>
+      </w:r>
+      <w:proofErr w:type="spellStart"/>
+      <w:r>
+        <w:rPr>
+          <w:i/>
+          <w:iCs/>
+          <w:sz w:val="24"/>
+          <w:szCs w:val="24"/>
+        </w:rPr>
+        <w:t>query</w:t>
+      </w:r>
+      <w:proofErr w:type="spellEnd"/>
+      <w:r>
+        <w:rPr>
+          <w:sz w:val="24"/>
+          <w:szCs w:val="24"/>
+        </w:rPr>
+        <w:t xml:space="preserve"> já eram relativamente rápidos, mas para tentar otimizá-la decidimos criar um índice no </w:t>
+      </w:r>
+      <w:proofErr w:type="gramStart"/>
+      <w:r>
+        <w:rPr>
+          <w:sz w:val="24"/>
+          <w:szCs w:val="24"/>
+        </w:rPr>
+        <w:t>campo..</w:t>
+      </w:r>
+      <w:proofErr w:type="gramEnd"/>
+      <w:r>
+        <w:rPr>
+          <w:sz w:val="24"/>
+          <w:szCs w:val="24"/>
+        </w:rPr>
+        <w:t xml:space="preserve"> isto resultou em…</w:t>
+      </w:r>
+    </w:p>
+    <w:p>
+      <w:pPr>
+        <w:pStyle w:val="Ttulo1"/>
+      </w:pPr>
+      <w:bookmarkStart w:id="28" w:name="_Toc120893366"/>
+      <w:r>
+        <w:t xml:space="preserve">Graph-based data model </w:t>
+      </w:r>
+      <w:r>
+        <w:t>—</w:t>
+      </w:r>
+      <w:r>
+        <w:t xml:space="preserve"> Neo4J</w:t>
+      </w:r>
+      <w:bookmarkEnd w:id="28"/>
+    </w:p>
+    <w:p>
+      <w:pPr>
+        <w:spacing w:before="120" w:line="312" w:lineRule="auto"/>
         <w:rPr>
           <w:sz w:val="18"/>
           <w:szCs w:val="18"/>
           <w:highlight w:val="lightGray"/>
           <w:lang w:val="en-US"/>
         </w:rPr>
-        <w:t xml:space="preserve">&lt;&lt; Identify the entities and their </w:t>
-      </w:r>
-      <w:proofErr w:type="gramStart"/>
+      </w:pPr>
       <w:r>
         <w:rPr>
           <w:sz w:val="18"/>
@@ -8270,9 +10899,36 @@
           <w:highlight w:val="lightGray"/>
           <w:lang w:val="en-US"/>
         </w:rPr>
-        <w:t>relationships..</w:t>
-      </w:r>
-      <w:proofErr w:type="gramEnd"/>
+        <w:t>&lt;&lt;Include here the tasks performed and its results. &gt;&gt;</w:t>
+      </w:r>
+    </w:p>
+    <w:p>
+      <w:pPr>
+        <w:spacing w:before="120" w:line="312" w:lineRule="auto"/>
+        <w:rPr>
+          <w:lang w:val="en-US"/>
+        </w:rPr>
+      </w:pPr>
+    </w:p>
+    <w:p>
+      <w:pPr>
+        <w:pStyle w:val="Ttulo2"/>
+      </w:pPr>
+      <w:bookmarkStart w:id="29" w:name="_Toc120893367"/>
+      <w:r>
+        <w:t>Data model design</w:t>
+      </w:r>
+      <w:bookmarkEnd w:id="29"/>
+    </w:p>
+    <w:p>
+      <w:pPr>
+        <w:spacing w:before="120" w:line="312" w:lineRule="auto"/>
+        <w:rPr>
+          <w:sz w:val="18"/>
+          <w:szCs w:val="18"/>
+          <w:lang w:val="en-US"/>
+        </w:rPr>
+      </w:pPr>
       <w:r>
         <w:rPr>
           <w:sz w:val="18"/>
@@ -8280,38 +10936,19 @@
           <w:highlight w:val="lightGray"/>
           <w:lang w:val="en-US"/>
         </w:rPr>
-        <w:t xml:space="preserve"> Implement each data model and populate the databases with meaningful data. The database should have enough size to draw conclusions about the performance and suitability of the data model.&gt;&gt;</w:t>
-      </w:r>
-    </w:p>
-    <w:p>
-      <w:pPr>
-        <w:spacing w:before="120" w:line="312" w:lineRule="auto"/>
-        <w:rPr>
-          <w:lang w:val="en-US"/>
-        </w:rPr>
-      </w:pPr>
-    </w:p>
-    <w:p>
-      <w:pPr>
-        <w:pStyle w:val="Ttulo2"/>
-      </w:pPr>
-      <w:bookmarkStart w:id="24" w:name="_Toc120893365"/>
-      <w:r>
-        <w:lastRenderedPageBreak/>
-        <w:t>Data model tuning and testing</w:t>
-      </w:r>
-      <w:bookmarkEnd w:id="24"/>
-    </w:p>
-    <w:p>
-      <w:pPr>
-        <w:spacing w:before="120" w:line="312" w:lineRule="auto"/>
+        <w:t xml:space="preserve">&lt;&lt; Identify the entities and their </w:t>
+      </w:r>
+      <w:proofErr w:type="gramStart"/>
+      <w:r>
         <w:rPr>
           <w:sz w:val="18"/>
           <w:szCs w:val="18"/>
           <w:highlight w:val="lightGray"/>
           <w:lang w:val="en-US"/>
         </w:rPr>
-      </w:pPr>
+        <w:t>relationships..</w:t>
+      </w:r>
+      <w:proofErr w:type="gramEnd"/>
       <w:r>
         <w:rPr>
           <w:sz w:val="18"/>
@@ -8319,7 +10956,7 @@
           <w:highlight w:val="lightGray"/>
           <w:lang w:val="en-US"/>
         </w:rPr>
-        <w:t>&lt;&lt;Test and evaluate some scenarios for each database system. Perform the execution analysis of operations previously described, and implement solutions to improve their execution, e. g., the creation of indexes.&gt;&gt;</w:t>
+        <w:t xml:space="preserve"> Implement each data model and populate the databases with meaningful data. The database should have enough size to draw conclusions about the performance and suitability of the data model.&gt;&gt;</w:t>
       </w:r>
     </w:p>
     <w:p>
@@ -8332,19 +10969,13 @@
     </w:p>
     <w:p>
       <w:pPr>
-        <w:pStyle w:val="Ttulo1"/>
-      </w:pPr>
-      <w:bookmarkStart w:id="25" w:name="_Toc120893366"/>
-      <w:r>
-        <w:t xml:space="preserve">Graph-based data model </w:t>
-      </w:r>
-      <w:r>
-        <w:t>—</w:t>
-      </w:r>
-      <w:r>
-        <w:t xml:space="preserve"> Neo4J</w:t>
-      </w:r>
-      <w:bookmarkEnd w:id="25"/>
+        <w:pStyle w:val="Ttulo2"/>
+      </w:pPr>
+      <w:bookmarkStart w:id="30" w:name="_Toc120893368"/>
+      <w:r>
+        <w:t>Data model tuning and testing</w:t>
+      </w:r>
+      <w:bookmarkEnd w:id="30"/>
     </w:p>
     <w:p>
       <w:pPr>
@@ -8363,7 +10994,7 @@
           <w:highlight w:val="lightGray"/>
           <w:lang w:val="en-US"/>
         </w:rPr>
-        <w:t>&lt;&lt;Include here the tasks performed and its results. &gt;&gt;</w:t>
+        <w:t>&lt;&lt;Test and evaluate some scenarios for each database system. Perform the execution analysis of operations previously described, and implement solutions to improve their execution, e. g., the creation of indexes.&gt;&gt;</w:t>
       </w:r>
     </w:p>
     <w:p>
@@ -8376,112 +11007,17 @@
     </w:p>
     <w:p>
       <w:pPr>
-        <w:pStyle w:val="Ttulo2"/>
-      </w:pPr>
-      <w:bookmarkStart w:id="26" w:name="_Toc120893367"/>
-      <w:r>
-        <w:t>Data model design</w:t>
-      </w:r>
-      <w:bookmarkEnd w:id="26"/>
-    </w:p>
-    <w:p>
-      <w:pPr>
         <w:spacing w:before="120" w:line="312" w:lineRule="auto"/>
         <w:rPr>
-          <w:sz w:val="18"/>
-          <w:szCs w:val="18"/>
           <w:lang w:val="en-US"/>
         </w:rPr>
       </w:pPr>
-      <w:r>
-        <w:rPr>
-          <w:sz w:val="18"/>
-          <w:szCs w:val="18"/>
-          <w:highlight w:val="lightGray"/>
-          <w:lang w:val="en-US"/>
-        </w:rPr>
-        <w:t xml:space="preserve">&lt;&lt; Identify the entities and their </w:t>
-      </w:r>
-      <w:proofErr w:type="gramStart"/>
-      <w:r>
-        <w:rPr>
-          <w:sz w:val="18"/>
-          <w:szCs w:val="18"/>
-          <w:highlight w:val="lightGray"/>
-          <w:lang w:val="en-US"/>
-        </w:rPr>
-        <w:t>relationships..</w:t>
-      </w:r>
-      <w:proofErr w:type="gramEnd"/>
-      <w:r>
-        <w:rPr>
-          <w:sz w:val="18"/>
-          <w:szCs w:val="18"/>
-          <w:highlight w:val="lightGray"/>
-          <w:lang w:val="en-US"/>
-        </w:rPr>
-        <w:t xml:space="preserve"> Implement each data model and populate the databases with meaningful data. The database should have enough size to draw conclusions about the performance and suitability of the data model.&gt;&gt;</w:t>
-      </w:r>
-    </w:p>
-    <w:p>
-      <w:pPr>
-        <w:spacing w:before="120" w:line="312" w:lineRule="auto"/>
-        <w:rPr>
-          <w:lang w:val="en-US"/>
-        </w:rPr>
-      </w:pPr>
-    </w:p>
-    <w:p>
-      <w:pPr>
-        <w:pStyle w:val="Ttulo2"/>
-      </w:pPr>
-      <w:bookmarkStart w:id="27" w:name="_Toc120893368"/>
-      <w:r>
-        <w:t>Data model tuning and testing</w:t>
-      </w:r>
-      <w:bookmarkEnd w:id="27"/>
-    </w:p>
-    <w:p>
-      <w:pPr>
-        <w:spacing w:before="120" w:line="312" w:lineRule="auto"/>
-        <w:rPr>
-          <w:sz w:val="18"/>
-          <w:szCs w:val="18"/>
-          <w:highlight w:val="lightGray"/>
-          <w:lang w:val="en-US"/>
-        </w:rPr>
-      </w:pPr>
-      <w:r>
-        <w:rPr>
-          <w:sz w:val="18"/>
-          <w:szCs w:val="18"/>
-          <w:highlight w:val="lightGray"/>
-          <w:lang w:val="en-US"/>
-        </w:rPr>
-        <w:t>&lt;&lt;Test and evaluate some scenarios for each database system. Perform the execution analysis of operations previously described, and implement solutions to improve their execution, e. g., the creation of indexes.&gt;&gt;</w:t>
-      </w:r>
-    </w:p>
-    <w:p>
-      <w:pPr>
-        <w:spacing w:before="120" w:line="312" w:lineRule="auto"/>
-        <w:rPr>
-          <w:lang w:val="en-US"/>
-        </w:rPr>
-      </w:pPr>
-    </w:p>
-    <w:p>
-      <w:pPr>
-        <w:spacing w:before="120" w:line="312" w:lineRule="auto"/>
-        <w:rPr>
-          <w:lang w:val="en-US"/>
-        </w:rPr>
-      </w:pPr>
     </w:p>
     <w:p>
       <w:pPr>
         <w:pStyle w:val="Ttulo1"/>
       </w:pPr>
-      <w:bookmarkStart w:id="28" w:name="_Toc120893369"/>
+      <w:bookmarkStart w:id="31" w:name="_Toc120893369"/>
       <w:r>
         <w:t>Discussion and c</w:t>
       </w:r>
@@ -8491,7 +11027,7 @@
       <w:r>
         <w:t>sion</w:t>
       </w:r>
-      <w:bookmarkEnd w:id="28"/>
+      <w:bookmarkEnd w:id="31"/>
     </w:p>
     <w:p>
       <w:pPr>
@@ -8557,11 +11093,11 @@
           <w:numId w:val="0"/>
         </w:numPr>
       </w:pPr>
-      <w:bookmarkStart w:id="29" w:name="_Toc120893370"/>
+      <w:bookmarkStart w:id="32" w:name="_Toc120893370"/>
       <w:r>
         <w:t>References</w:t>
       </w:r>
-      <w:bookmarkEnd w:id="29"/>
+      <w:bookmarkEnd w:id="32"/>
     </w:p>
     <w:p>
       <w:pPr>
@@ -8670,8 +11206,9 @@
           <w:numId w:val="0"/>
         </w:numPr>
       </w:pPr>
-      <w:bookmarkStart w:id="30" w:name="_Toc120893371"/>
-      <w:r>
+      <w:bookmarkStart w:id="33" w:name="_Toc120893371"/>
+      <w:r>
+        <w:lastRenderedPageBreak/>
         <w:t>C</w:t>
       </w:r>
       <w:r>
@@ -8680,7 +11217,7 @@
       <w:r>
         <w:t>tributions</w:t>
       </w:r>
-      <w:bookmarkEnd w:id="30"/>
+      <w:bookmarkEnd w:id="33"/>
     </w:p>
     <w:p>
       <w:pPr>
@@ -8782,11 +11319,11 @@
           <w:numId w:val="0"/>
         </w:numPr>
       </w:pPr>
-      <w:bookmarkStart w:id="31" w:name="_Toc120893372"/>
+      <w:bookmarkStart w:id="34" w:name="_Toc120893372"/>
       <w:r>
         <w:t>Annexes</w:t>
       </w:r>
-      <w:bookmarkEnd w:id="31"/>
+      <w:bookmarkEnd w:id="34"/>
     </w:p>
     <w:p>
       <w:pPr>
@@ -8887,8 +11424,8 @@
           <w:lang w:val="pt-PT"/>
         </w:rPr>
       </w:pPr>
-      <w:bookmarkStart w:id="32" w:name="_Toc5195982"/>
-      <w:bookmarkStart w:id="33" w:name="_Toc120893373"/>
+      <w:bookmarkStart w:id="35" w:name="_Toc5195982"/>
+      <w:bookmarkStart w:id="36" w:name="_Toc120893373"/>
       <w:proofErr w:type="spellStart"/>
       <w:r>
         <w:rPr>
@@ -8909,7 +11446,7 @@
         </w:rPr>
         <w:t xml:space="preserve">01 – </w:t>
       </w:r>
-      <w:bookmarkEnd w:id="32"/>
+      <w:bookmarkEnd w:id="35"/>
       <w:r>
         <w:rPr>
           <w:lang w:val="pt-PT"/>
@@ -8936,7 +11473,7 @@
         </w:rPr>
         <w:t>01&gt;&gt;</w:t>
       </w:r>
-      <w:bookmarkEnd w:id="33"/>
+      <w:bookmarkEnd w:id="36"/>
     </w:p>
     <w:p/>
     <w:p>
@@ -8950,8 +11487,8 @@
           <w:lang w:val="pt-PT"/>
         </w:rPr>
       </w:pPr>
-      <w:bookmarkStart w:id="34" w:name="_Toc5195983"/>
-      <w:bookmarkStart w:id="35" w:name="_Toc120893374"/>
+      <w:bookmarkStart w:id="37" w:name="_Toc5195983"/>
+      <w:bookmarkStart w:id="38" w:name="_Toc120893374"/>
       <w:proofErr w:type="spellStart"/>
       <w:r>
         <w:rPr>
@@ -9004,8 +11541,8 @@
         </w:rPr>
         <w:t>02&gt;&gt;</w:t>
       </w:r>
-      <w:bookmarkEnd w:id="34"/>
-      <w:bookmarkEnd w:id="35"/>
+      <w:bookmarkEnd w:id="37"/>
+      <w:bookmarkEnd w:id="38"/>
     </w:p>
     <w:p/>
     <w:p>
@@ -9031,8 +11568,8 @@
       </w:pPr>
     </w:p>
     <w:sectPr>
-      <w:footerReference w:type="default" r:id="rId38"/>
-      <w:headerReference w:type="first" r:id="rId39"/>
+      <w:footerReference w:type="default" r:id="rId49"/>
+      <w:headerReference w:type="first" r:id="rId50"/>
       <w:pgSz w:w="11906" w:h="16838" w:code="9"/>
       <w:pgMar w:top="1701" w:right="1361" w:bottom="1134" w:left="1814" w:header="709" w:footer="709" w:gutter="0"/>
       <w:cols w:space="708"/>
@@ -10146,6 +12683,119 @@
     </w:lvl>
   </w:abstractNum>
   <w:abstractNum w:abstractNumId="14" w15:restartNumberingAfterBreak="0">
+    <w:nsid w:val="109D0DAA"/>
+    <w:multiLevelType w:val="hybridMultilevel"/>
+    <w:tmpl w:val="CD54C960"/>
+    <w:lvl w:ilvl="0" w:tplc="08160001">
+      <w:start w:val="1"/>
+      <w:numFmt w:val="bullet"/>
+      <w:lvlText w:val=""/>
+      <w:lvlJc w:val="left"/>
+      <w:pPr>
+        <w:ind w:left="720" w:hanging="360"/>
+      </w:pPr>
+      <w:rPr>
+        <w:rFonts w:ascii="Symbol" w:hAnsi="Symbol" w:hint="default"/>
+      </w:rPr>
+    </w:lvl>
+    <w:lvl w:ilvl="1" w:tplc="08160003" w:tentative="1">
+      <w:start w:val="1"/>
+      <w:numFmt w:val="bullet"/>
+      <w:lvlText w:val="o"/>
+      <w:lvlJc w:val="left"/>
+      <w:pPr>
+        <w:ind w:left="1440" w:hanging="360"/>
+      </w:pPr>
+      <w:rPr>
+        <w:rFonts w:ascii="Courier New" w:hAnsi="Courier New" w:cs="Courier New" w:hint="default"/>
+      </w:rPr>
+    </w:lvl>
+    <w:lvl w:ilvl="2" w:tplc="08160005" w:tentative="1">
+      <w:start w:val="1"/>
+      <w:numFmt w:val="bullet"/>
+      <w:lvlText w:val=""/>
+      <w:lvlJc w:val="left"/>
+      <w:pPr>
+        <w:ind w:left="2160" w:hanging="360"/>
+      </w:pPr>
+      <w:rPr>
+        <w:rFonts w:ascii="Wingdings" w:hAnsi="Wingdings" w:hint="default"/>
+      </w:rPr>
+    </w:lvl>
+    <w:lvl w:ilvl="3" w:tplc="08160001" w:tentative="1">
+      <w:start w:val="1"/>
+      <w:numFmt w:val="bullet"/>
+      <w:lvlText w:val=""/>
+      <w:lvlJc w:val="left"/>
+      <w:pPr>
+        <w:ind w:left="2880" w:hanging="360"/>
+      </w:pPr>
+      <w:rPr>
+        <w:rFonts w:ascii="Symbol" w:hAnsi="Symbol" w:hint="default"/>
+      </w:rPr>
+    </w:lvl>
+    <w:lvl w:ilvl="4" w:tplc="08160003" w:tentative="1">
+      <w:start w:val="1"/>
+      <w:numFmt w:val="bullet"/>
+      <w:lvlText w:val="o"/>
+      <w:lvlJc w:val="left"/>
+      <w:pPr>
+        <w:ind w:left="3600" w:hanging="360"/>
+      </w:pPr>
+      <w:rPr>
+        <w:rFonts w:ascii="Courier New" w:hAnsi="Courier New" w:cs="Courier New" w:hint="default"/>
+      </w:rPr>
+    </w:lvl>
+    <w:lvl w:ilvl="5" w:tplc="08160005" w:tentative="1">
+      <w:start w:val="1"/>
+      <w:numFmt w:val="bullet"/>
+      <w:lvlText w:val=""/>
+      <w:lvlJc w:val="left"/>
+      <w:pPr>
+        <w:ind w:left="4320" w:hanging="360"/>
+      </w:pPr>
+      <w:rPr>
+        <w:rFonts w:ascii="Wingdings" w:hAnsi="Wingdings" w:hint="default"/>
+      </w:rPr>
+    </w:lvl>
+    <w:lvl w:ilvl="6" w:tplc="08160001" w:tentative="1">
+      <w:start w:val="1"/>
+      <w:numFmt w:val="bullet"/>
+      <w:lvlText w:val=""/>
+      <w:lvlJc w:val="left"/>
+      <w:pPr>
+        <w:ind w:left="5040" w:hanging="360"/>
+      </w:pPr>
+      <w:rPr>
+        <w:rFonts w:ascii="Symbol" w:hAnsi="Symbol" w:hint="default"/>
+      </w:rPr>
+    </w:lvl>
+    <w:lvl w:ilvl="7" w:tplc="08160003" w:tentative="1">
+      <w:start w:val="1"/>
+      <w:numFmt w:val="bullet"/>
+      <w:lvlText w:val="o"/>
+      <w:lvlJc w:val="left"/>
+      <w:pPr>
+        <w:ind w:left="5760" w:hanging="360"/>
+      </w:pPr>
+      <w:rPr>
+        <w:rFonts w:ascii="Courier New" w:hAnsi="Courier New" w:cs="Courier New" w:hint="default"/>
+      </w:rPr>
+    </w:lvl>
+    <w:lvl w:ilvl="8" w:tplc="08160005" w:tentative="1">
+      <w:start w:val="1"/>
+      <w:numFmt w:val="bullet"/>
+      <w:lvlText w:val=""/>
+      <w:lvlJc w:val="left"/>
+      <w:pPr>
+        <w:ind w:left="6480" w:hanging="360"/>
+      </w:pPr>
+      <w:rPr>
+        <w:rFonts w:ascii="Wingdings" w:hAnsi="Wingdings" w:hint="default"/>
+      </w:rPr>
+    </w:lvl>
+  </w:abstractNum>
+  <w:abstractNum w:abstractNumId="15" w15:restartNumberingAfterBreak="0">
     <w:nsid w:val="13B37DF2"/>
     <w:multiLevelType w:val="hybridMultilevel"/>
     <w:tmpl w:val="01F0A214"/>
@@ -10258,7 +12908,7 @@
       </w:rPr>
     </w:lvl>
   </w:abstractNum>
-  <w:abstractNum w:abstractNumId="15" w15:restartNumberingAfterBreak="0">
+  <w:abstractNum w:abstractNumId="16" w15:restartNumberingAfterBreak="0">
     <w:nsid w:val="17E01513"/>
     <w:multiLevelType w:val="hybridMultilevel"/>
     <w:tmpl w:val="42D43274"/>
@@ -10371,7 +13021,96 @@
       </w:rPr>
     </w:lvl>
   </w:abstractNum>
-  <w:abstractNum w:abstractNumId="16" w15:restartNumberingAfterBreak="0">
+  <w:abstractNum w:abstractNumId="17" w15:restartNumberingAfterBreak="0">
+    <w:nsid w:val="1A23711D"/>
+    <w:multiLevelType w:val="hybridMultilevel"/>
+    <w:tmpl w:val="4F82C368"/>
+    <w:lvl w:ilvl="0" w:tplc="01AC901E">
+      <w:start w:val="1"/>
+      <w:numFmt w:val="decimal"/>
+      <w:lvlText w:val="%1)"/>
+      <w:lvlJc w:val="left"/>
+      <w:pPr>
+        <w:ind w:left="1004" w:hanging="360"/>
+      </w:pPr>
+      <w:rPr>
+        <w:rFonts w:hint="default"/>
+      </w:rPr>
+    </w:lvl>
+    <w:lvl w:ilvl="1" w:tplc="08160019" w:tentative="1">
+      <w:start w:val="1"/>
+      <w:numFmt w:val="lowerLetter"/>
+      <w:lvlText w:val="%2."/>
+      <w:lvlJc w:val="left"/>
+      <w:pPr>
+        <w:ind w:left="1724" w:hanging="360"/>
+      </w:pPr>
+    </w:lvl>
+    <w:lvl w:ilvl="2" w:tplc="0816001B" w:tentative="1">
+      <w:start w:val="1"/>
+      <w:numFmt w:val="lowerRoman"/>
+      <w:lvlText w:val="%3."/>
+      <w:lvlJc w:val="right"/>
+      <w:pPr>
+        <w:ind w:left="2444" w:hanging="180"/>
+      </w:pPr>
+    </w:lvl>
+    <w:lvl w:ilvl="3" w:tplc="0816000F" w:tentative="1">
+      <w:start w:val="1"/>
+      <w:numFmt w:val="decimal"/>
+      <w:lvlText w:val="%4."/>
+      <w:lvlJc w:val="left"/>
+      <w:pPr>
+        <w:ind w:left="3164" w:hanging="360"/>
+      </w:pPr>
+    </w:lvl>
+    <w:lvl w:ilvl="4" w:tplc="08160019" w:tentative="1">
+      <w:start w:val="1"/>
+      <w:numFmt w:val="lowerLetter"/>
+      <w:lvlText w:val="%5."/>
+      <w:lvlJc w:val="left"/>
+      <w:pPr>
+        <w:ind w:left="3884" w:hanging="360"/>
+      </w:pPr>
+    </w:lvl>
+    <w:lvl w:ilvl="5" w:tplc="0816001B" w:tentative="1">
+      <w:start w:val="1"/>
+      <w:numFmt w:val="lowerRoman"/>
+      <w:lvlText w:val="%6."/>
+      <w:lvlJc w:val="right"/>
+      <w:pPr>
+        <w:ind w:left="4604" w:hanging="180"/>
+      </w:pPr>
+    </w:lvl>
+    <w:lvl w:ilvl="6" w:tplc="0816000F" w:tentative="1">
+      <w:start w:val="1"/>
+      <w:numFmt w:val="decimal"/>
+      <w:lvlText w:val="%7."/>
+      <w:lvlJc w:val="left"/>
+      <w:pPr>
+        <w:ind w:left="5324" w:hanging="360"/>
+      </w:pPr>
+    </w:lvl>
+    <w:lvl w:ilvl="7" w:tplc="08160019" w:tentative="1">
+      <w:start w:val="1"/>
+      <w:numFmt w:val="lowerLetter"/>
+      <w:lvlText w:val="%8."/>
+      <w:lvlJc w:val="left"/>
+      <w:pPr>
+        <w:ind w:left="6044" w:hanging="360"/>
+      </w:pPr>
+    </w:lvl>
+    <w:lvl w:ilvl="8" w:tplc="0816001B" w:tentative="1">
+      <w:start w:val="1"/>
+      <w:numFmt w:val="lowerRoman"/>
+      <w:lvlText w:val="%9."/>
+      <w:lvlJc w:val="right"/>
+      <w:pPr>
+        <w:ind w:left="6764" w:hanging="180"/>
+      </w:pPr>
+    </w:lvl>
+  </w:abstractNum>
+  <w:abstractNum w:abstractNumId="18" w15:restartNumberingAfterBreak="0">
     <w:nsid w:val="1A962E12"/>
     <w:multiLevelType w:val="hybridMultilevel"/>
     <w:tmpl w:val="6694C640"/>
@@ -10484,7 +13223,7 @@
       </w:rPr>
     </w:lvl>
   </w:abstractNum>
-  <w:abstractNum w:abstractNumId="17" w15:restartNumberingAfterBreak="0">
+  <w:abstractNum w:abstractNumId="19" w15:restartNumberingAfterBreak="0">
     <w:nsid w:val="1F23436D"/>
     <w:multiLevelType w:val="hybridMultilevel"/>
     <w:tmpl w:val="E9CA8268"/>
@@ -10597,7 +13336,7 @@
       </w:rPr>
     </w:lvl>
   </w:abstractNum>
-  <w:abstractNum w:abstractNumId="18" w15:restartNumberingAfterBreak="0">
+  <w:abstractNum w:abstractNumId="20" w15:restartNumberingAfterBreak="0">
     <w:nsid w:val="27202457"/>
     <w:multiLevelType w:val="hybridMultilevel"/>
     <w:tmpl w:val="B966FEA4"/>
@@ -10683,7 +13422,7 @@
       </w:pPr>
     </w:lvl>
   </w:abstractNum>
-  <w:abstractNum w:abstractNumId="19" w15:restartNumberingAfterBreak="0">
+  <w:abstractNum w:abstractNumId="21" w15:restartNumberingAfterBreak="0">
     <w:nsid w:val="2E116B5F"/>
     <w:multiLevelType w:val="hybridMultilevel"/>
     <w:tmpl w:val="F452A990"/>
@@ -10796,7 +13535,7 @@
       </w:rPr>
     </w:lvl>
   </w:abstractNum>
-  <w:abstractNum w:abstractNumId="20" w15:restartNumberingAfterBreak="0">
+  <w:abstractNum w:abstractNumId="22" w15:restartNumberingAfterBreak="0">
     <w:nsid w:val="3227443D"/>
     <w:multiLevelType w:val="hybridMultilevel"/>
     <w:tmpl w:val="842E5440"/>
@@ -10921,7 +13660,7 @@
       </w:pPr>
     </w:lvl>
   </w:abstractNum>
-  <w:abstractNum w:abstractNumId="21" w15:restartNumberingAfterBreak="0">
+  <w:abstractNum w:abstractNumId="23" w15:restartNumberingAfterBreak="0">
     <w:nsid w:val="3D837EB9"/>
     <w:multiLevelType w:val="multilevel"/>
     <w:tmpl w:val="6082F5A0"/>
@@ -11007,7 +13746,7 @@
       </w:pPr>
     </w:lvl>
   </w:abstractNum>
-  <w:abstractNum w:abstractNumId="22" w15:restartNumberingAfterBreak="0">
+  <w:abstractNum w:abstractNumId="24" w15:restartNumberingAfterBreak="0">
     <w:nsid w:val="418A149F"/>
     <w:multiLevelType w:val="hybridMultilevel"/>
     <w:tmpl w:val="B966FEA4"/>
@@ -11093,7 +13832,120 @@
       </w:pPr>
     </w:lvl>
   </w:abstractNum>
-  <w:abstractNum w:abstractNumId="23" w15:restartNumberingAfterBreak="0">
+  <w:abstractNum w:abstractNumId="25" w15:restartNumberingAfterBreak="0">
+    <w:nsid w:val="41A937CB"/>
+    <w:multiLevelType w:val="hybridMultilevel"/>
+    <w:tmpl w:val="6B227EAE"/>
+    <w:lvl w:ilvl="0" w:tplc="08160001">
+      <w:start w:val="1"/>
+      <w:numFmt w:val="bullet"/>
+      <w:lvlText w:val=""/>
+      <w:lvlJc w:val="left"/>
+      <w:pPr>
+        <w:ind w:left="1004" w:hanging="360"/>
+      </w:pPr>
+      <w:rPr>
+        <w:rFonts w:ascii="Symbol" w:hAnsi="Symbol" w:hint="default"/>
+      </w:rPr>
+    </w:lvl>
+    <w:lvl w:ilvl="1" w:tplc="08160003" w:tentative="1">
+      <w:start w:val="1"/>
+      <w:numFmt w:val="bullet"/>
+      <w:lvlText w:val="o"/>
+      <w:lvlJc w:val="left"/>
+      <w:pPr>
+        <w:ind w:left="1724" w:hanging="360"/>
+      </w:pPr>
+      <w:rPr>
+        <w:rFonts w:ascii="Courier New" w:hAnsi="Courier New" w:cs="Courier New" w:hint="default"/>
+      </w:rPr>
+    </w:lvl>
+    <w:lvl w:ilvl="2" w:tplc="08160005" w:tentative="1">
+      <w:start w:val="1"/>
+      <w:numFmt w:val="bullet"/>
+      <w:lvlText w:val=""/>
+      <w:lvlJc w:val="left"/>
+      <w:pPr>
+        <w:ind w:left="2444" w:hanging="360"/>
+      </w:pPr>
+      <w:rPr>
+        <w:rFonts w:ascii="Wingdings" w:hAnsi="Wingdings" w:hint="default"/>
+      </w:rPr>
+    </w:lvl>
+    <w:lvl w:ilvl="3" w:tplc="08160001" w:tentative="1">
+      <w:start w:val="1"/>
+      <w:numFmt w:val="bullet"/>
+      <w:lvlText w:val=""/>
+      <w:lvlJc w:val="left"/>
+      <w:pPr>
+        <w:ind w:left="3164" w:hanging="360"/>
+      </w:pPr>
+      <w:rPr>
+        <w:rFonts w:ascii="Symbol" w:hAnsi="Symbol" w:hint="default"/>
+      </w:rPr>
+    </w:lvl>
+    <w:lvl w:ilvl="4" w:tplc="08160003" w:tentative="1">
+      <w:start w:val="1"/>
+      <w:numFmt w:val="bullet"/>
+      <w:lvlText w:val="o"/>
+      <w:lvlJc w:val="left"/>
+      <w:pPr>
+        <w:ind w:left="3884" w:hanging="360"/>
+      </w:pPr>
+      <w:rPr>
+        <w:rFonts w:ascii="Courier New" w:hAnsi="Courier New" w:cs="Courier New" w:hint="default"/>
+      </w:rPr>
+    </w:lvl>
+    <w:lvl w:ilvl="5" w:tplc="08160005" w:tentative="1">
+      <w:start w:val="1"/>
+      <w:numFmt w:val="bullet"/>
+      <w:lvlText w:val=""/>
+      <w:lvlJc w:val="left"/>
+      <w:pPr>
+        <w:ind w:left="4604" w:hanging="360"/>
+      </w:pPr>
+      <w:rPr>
+        <w:rFonts w:ascii="Wingdings" w:hAnsi="Wingdings" w:hint="default"/>
+      </w:rPr>
+    </w:lvl>
+    <w:lvl w:ilvl="6" w:tplc="08160001" w:tentative="1">
+      <w:start w:val="1"/>
+      <w:numFmt w:val="bullet"/>
+      <w:lvlText w:val=""/>
+      <w:lvlJc w:val="left"/>
+      <w:pPr>
+        <w:ind w:left="5324" w:hanging="360"/>
+      </w:pPr>
+      <w:rPr>
+        <w:rFonts w:ascii="Symbol" w:hAnsi="Symbol" w:hint="default"/>
+      </w:rPr>
+    </w:lvl>
+    <w:lvl w:ilvl="7" w:tplc="08160003" w:tentative="1">
+      <w:start w:val="1"/>
+      <w:numFmt w:val="bullet"/>
+      <w:lvlText w:val="o"/>
+      <w:lvlJc w:val="left"/>
+      <w:pPr>
+        <w:ind w:left="6044" w:hanging="360"/>
+      </w:pPr>
+      <w:rPr>
+        <w:rFonts w:ascii="Courier New" w:hAnsi="Courier New" w:cs="Courier New" w:hint="default"/>
+      </w:rPr>
+    </w:lvl>
+    <w:lvl w:ilvl="8" w:tplc="08160005" w:tentative="1">
+      <w:start w:val="1"/>
+      <w:numFmt w:val="bullet"/>
+      <w:lvlText w:val=""/>
+      <w:lvlJc w:val="left"/>
+      <w:pPr>
+        <w:ind w:left="6764" w:hanging="360"/>
+      </w:pPr>
+      <w:rPr>
+        <w:rFonts w:ascii="Wingdings" w:hAnsi="Wingdings" w:hint="default"/>
+      </w:rPr>
+    </w:lvl>
+  </w:abstractNum>
+  <w:abstractNum w:abstractNumId="26" w15:restartNumberingAfterBreak="0">
     <w:nsid w:val="463655D0"/>
     <w:multiLevelType w:val="hybridMultilevel"/>
     <w:tmpl w:val="7EFA9F62"/>
@@ -11205,7 +14057,7 @@
       </w:rPr>
     </w:lvl>
   </w:abstractNum>
-  <w:abstractNum w:abstractNumId="24" w15:restartNumberingAfterBreak="0">
+  <w:abstractNum w:abstractNumId="27" w15:restartNumberingAfterBreak="0">
     <w:nsid w:val="4C262281"/>
     <w:multiLevelType w:val="hybridMultilevel"/>
     <w:tmpl w:val="4EB60E30"/>
@@ -11294,7 +14146,7 @@
       </w:pPr>
     </w:lvl>
   </w:abstractNum>
-  <w:abstractNum w:abstractNumId="25" w15:restartNumberingAfterBreak="0">
+  <w:abstractNum w:abstractNumId="28" w15:restartNumberingAfterBreak="0">
     <w:nsid w:val="4E543731"/>
     <w:multiLevelType w:val="hybridMultilevel"/>
     <w:tmpl w:val="0E02C0D0"/>
@@ -11380,7 +14232,7 @@
       </w:pPr>
     </w:lvl>
   </w:abstractNum>
-  <w:abstractNum w:abstractNumId="26" w15:restartNumberingAfterBreak="0">
+  <w:abstractNum w:abstractNumId="29" w15:restartNumberingAfterBreak="0">
     <w:nsid w:val="519E5EC2"/>
     <w:multiLevelType w:val="hybridMultilevel"/>
     <w:tmpl w:val="FF307278"/>
@@ -11493,7 +14345,7 @@
       </w:rPr>
     </w:lvl>
   </w:abstractNum>
-  <w:abstractNum w:abstractNumId="27" w15:restartNumberingAfterBreak="0">
+  <w:abstractNum w:abstractNumId="30" w15:restartNumberingAfterBreak="0">
     <w:nsid w:val="521A7419"/>
     <w:multiLevelType w:val="hybridMultilevel"/>
     <w:tmpl w:val="D93A3206"/>
@@ -11606,7 +14458,7 @@
       </w:rPr>
     </w:lvl>
   </w:abstractNum>
-  <w:abstractNum w:abstractNumId="28" w15:restartNumberingAfterBreak="0">
+  <w:abstractNum w:abstractNumId="31" w15:restartNumberingAfterBreak="0">
     <w:nsid w:val="562043C1"/>
     <w:multiLevelType w:val="hybridMultilevel"/>
     <w:tmpl w:val="47A4D5E8"/>
@@ -11730,7 +14582,7 @@
       </w:pPr>
     </w:lvl>
   </w:abstractNum>
-  <w:abstractNum w:abstractNumId="29" w15:restartNumberingAfterBreak="0">
+  <w:abstractNum w:abstractNumId="32" w15:restartNumberingAfterBreak="0">
     <w:nsid w:val="5DF01234"/>
     <w:multiLevelType w:val="multilevel"/>
     <w:tmpl w:val="C5781F4E"/>
@@ -11818,7 +14670,7 @@
       </w:pPr>
     </w:lvl>
   </w:abstractNum>
-  <w:abstractNum w:abstractNumId="30" w15:restartNumberingAfterBreak="0">
+  <w:abstractNum w:abstractNumId="33" w15:restartNumberingAfterBreak="0">
     <w:nsid w:val="62801760"/>
     <w:multiLevelType w:val="hybridMultilevel"/>
     <w:tmpl w:val="A50C523C"/>
@@ -11941,7 +14793,7 @@
       </w:pPr>
     </w:lvl>
   </w:abstractNum>
-  <w:abstractNum w:abstractNumId="31" w15:restartNumberingAfterBreak="0">
+  <w:abstractNum w:abstractNumId="34" w15:restartNumberingAfterBreak="0">
     <w:nsid w:val="633A6171"/>
     <w:multiLevelType w:val="hybridMultilevel"/>
     <w:tmpl w:val="D572FFB6"/>
@@ -12054,7 +14906,7 @@
       </w:rPr>
     </w:lvl>
   </w:abstractNum>
-  <w:abstractNum w:abstractNumId="32" w15:restartNumberingAfterBreak="0">
+  <w:abstractNum w:abstractNumId="35" w15:restartNumberingAfterBreak="0">
     <w:nsid w:val="666E60DD"/>
     <w:multiLevelType w:val="hybridMultilevel"/>
     <w:tmpl w:val="94FC0BEE"/>
@@ -12166,7 +15018,7 @@
       </w:rPr>
     </w:lvl>
   </w:abstractNum>
-  <w:abstractNum w:abstractNumId="33" w15:restartNumberingAfterBreak="0">
+  <w:abstractNum w:abstractNumId="36" w15:restartNumberingAfterBreak="0">
     <w:nsid w:val="6FFB33C4"/>
     <w:multiLevelType w:val="hybridMultilevel"/>
     <w:tmpl w:val="45461F58"/>
@@ -12279,7 +15131,7 @@
       </w:rPr>
     </w:lvl>
   </w:abstractNum>
-  <w:abstractNum w:abstractNumId="34" w15:restartNumberingAfterBreak="0">
+  <w:abstractNum w:abstractNumId="37" w15:restartNumberingAfterBreak="0">
     <w:nsid w:val="70D03089"/>
     <w:multiLevelType w:val="hybridMultilevel"/>
     <w:tmpl w:val="8864F714"/>
@@ -12419,77 +15271,166 @@
       </w:rPr>
     </w:lvl>
   </w:abstractNum>
+  <w:abstractNum w:abstractNumId="38" w15:restartNumberingAfterBreak="0">
+    <w:nsid w:val="727E124F"/>
+    <w:multiLevelType w:val="hybridMultilevel"/>
+    <w:tmpl w:val="1A5E0A1E"/>
+    <w:lvl w:ilvl="0" w:tplc="08160011">
+      <w:start w:val="1"/>
+      <w:numFmt w:val="decimal"/>
+      <w:lvlText w:val="%1)"/>
+      <w:lvlJc w:val="left"/>
+      <w:pPr>
+        <w:ind w:left="720" w:hanging="360"/>
+      </w:pPr>
+      <w:rPr>
+        <w:rFonts w:hint="default"/>
+      </w:rPr>
+    </w:lvl>
+    <w:lvl w:ilvl="1" w:tplc="08160019" w:tentative="1">
+      <w:start w:val="1"/>
+      <w:numFmt w:val="lowerLetter"/>
+      <w:lvlText w:val="%2."/>
+      <w:lvlJc w:val="left"/>
+      <w:pPr>
+        <w:ind w:left="1440" w:hanging="360"/>
+      </w:pPr>
+    </w:lvl>
+    <w:lvl w:ilvl="2" w:tplc="0816001B" w:tentative="1">
+      <w:start w:val="1"/>
+      <w:numFmt w:val="lowerRoman"/>
+      <w:lvlText w:val="%3."/>
+      <w:lvlJc w:val="right"/>
+      <w:pPr>
+        <w:ind w:left="2160" w:hanging="180"/>
+      </w:pPr>
+    </w:lvl>
+    <w:lvl w:ilvl="3" w:tplc="0816000F" w:tentative="1">
+      <w:start w:val="1"/>
+      <w:numFmt w:val="decimal"/>
+      <w:lvlText w:val="%4."/>
+      <w:lvlJc w:val="left"/>
+      <w:pPr>
+        <w:ind w:left="2880" w:hanging="360"/>
+      </w:pPr>
+    </w:lvl>
+    <w:lvl w:ilvl="4" w:tplc="08160019" w:tentative="1">
+      <w:start w:val="1"/>
+      <w:numFmt w:val="lowerLetter"/>
+      <w:lvlText w:val="%5."/>
+      <w:lvlJc w:val="left"/>
+      <w:pPr>
+        <w:ind w:left="3600" w:hanging="360"/>
+      </w:pPr>
+    </w:lvl>
+    <w:lvl w:ilvl="5" w:tplc="0816001B" w:tentative="1">
+      <w:start w:val="1"/>
+      <w:numFmt w:val="lowerRoman"/>
+      <w:lvlText w:val="%6."/>
+      <w:lvlJc w:val="right"/>
+      <w:pPr>
+        <w:ind w:left="4320" w:hanging="180"/>
+      </w:pPr>
+    </w:lvl>
+    <w:lvl w:ilvl="6" w:tplc="0816000F" w:tentative="1">
+      <w:start w:val="1"/>
+      <w:numFmt w:val="decimal"/>
+      <w:lvlText w:val="%7."/>
+      <w:lvlJc w:val="left"/>
+      <w:pPr>
+        <w:ind w:left="5040" w:hanging="360"/>
+      </w:pPr>
+    </w:lvl>
+    <w:lvl w:ilvl="7" w:tplc="08160019" w:tentative="1">
+      <w:start w:val="1"/>
+      <w:numFmt w:val="lowerLetter"/>
+      <w:lvlText w:val="%8."/>
+      <w:lvlJc w:val="left"/>
+      <w:pPr>
+        <w:ind w:left="5760" w:hanging="360"/>
+      </w:pPr>
+    </w:lvl>
+    <w:lvl w:ilvl="8" w:tplc="0816001B" w:tentative="1">
+      <w:start w:val="1"/>
+      <w:numFmt w:val="lowerRoman"/>
+      <w:lvlText w:val="%9."/>
+      <w:lvlJc w:val="right"/>
+      <w:pPr>
+        <w:ind w:left="6480" w:hanging="180"/>
+      </w:pPr>
+    </w:lvl>
+  </w:abstractNum>
   <w:num w:numId="1" w16cid:durableId="2109882239">
-    <w:abstractNumId w:val="20"/>
+    <w:abstractNumId w:val="22"/>
   </w:num>
   <w:num w:numId="2" w16cid:durableId="1459028789">
     <w:abstractNumId w:val="10"/>
   </w:num>
   <w:num w:numId="3" w16cid:durableId="485559403">
-    <w:abstractNumId w:val="30"/>
+    <w:abstractNumId w:val="33"/>
   </w:num>
   <w:num w:numId="4" w16cid:durableId="16349144">
-    <w:abstractNumId w:val="28"/>
+    <w:abstractNumId w:val="31"/>
   </w:num>
   <w:num w:numId="5" w16cid:durableId="274990370">
-    <w:abstractNumId w:val="29"/>
+    <w:abstractNumId w:val="32"/>
   </w:num>
   <w:num w:numId="6" w16cid:durableId="2133282678">
-    <w:abstractNumId w:val="21"/>
+    <w:abstractNumId w:val="23"/>
   </w:num>
   <w:num w:numId="7" w16cid:durableId="1538351754">
-    <w:abstractNumId w:val="21"/>
+    <w:abstractNumId w:val="23"/>
   </w:num>
   <w:num w:numId="8" w16cid:durableId="659189896">
-    <w:abstractNumId w:val="29"/>
+    <w:abstractNumId w:val="32"/>
   </w:num>
   <w:num w:numId="9" w16cid:durableId="1231308704">
-    <w:abstractNumId w:val="29"/>
+    <w:abstractNumId w:val="32"/>
   </w:num>
   <w:num w:numId="10" w16cid:durableId="241108591">
-    <w:abstractNumId w:val="29"/>
+    <w:abstractNumId w:val="32"/>
   </w:num>
   <w:num w:numId="11" w16cid:durableId="1575356704">
-    <w:abstractNumId w:val="34"/>
+    <w:abstractNumId w:val="37"/>
   </w:num>
   <w:num w:numId="12" w16cid:durableId="936597071">
-    <w:abstractNumId w:val="17"/>
+    <w:abstractNumId w:val="19"/>
   </w:num>
   <w:num w:numId="13" w16cid:durableId="405540538">
-    <w:abstractNumId w:val="14"/>
+    <w:abstractNumId w:val="15"/>
   </w:num>
   <w:num w:numId="14" w16cid:durableId="885723570">
-    <w:abstractNumId w:val="16"/>
+    <w:abstractNumId w:val="18"/>
   </w:num>
   <w:num w:numId="15" w16cid:durableId="229968343">
-    <w:abstractNumId w:val="23"/>
+    <w:abstractNumId w:val="26"/>
   </w:num>
   <w:num w:numId="16" w16cid:durableId="1279096151">
     <w:abstractNumId w:val="11"/>
   </w:num>
   <w:num w:numId="17" w16cid:durableId="259072938">
-    <w:abstractNumId w:val="25"/>
+    <w:abstractNumId w:val="28"/>
   </w:num>
   <w:num w:numId="18" w16cid:durableId="835416798">
-    <w:abstractNumId w:val="19"/>
+    <w:abstractNumId w:val="21"/>
   </w:num>
   <w:num w:numId="19" w16cid:durableId="1624340551">
+    <w:abstractNumId w:val="35"/>
+  </w:num>
+  <w:num w:numId="20" w16cid:durableId="1657685338">
     <w:abstractNumId w:val="32"/>
   </w:num>
-  <w:num w:numId="20" w16cid:durableId="1657685338">
-    <w:abstractNumId w:val="29"/>
-  </w:num>
   <w:num w:numId="21" w16cid:durableId="828061058">
-    <w:abstractNumId w:val="29"/>
+    <w:abstractNumId w:val="32"/>
   </w:num>
   <w:num w:numId="22" w16cid:durableId="1050099">
-    <w:abstractNumId w:val="29"/>
+    <w:abstractNumId w:val="32"/>
   </w:num>
   <w:num w:numId="23" w16cid:durableId="500971817">
-    <w:abstractNumId w:val="29"/>
+    <w:abstractNumId w:val="32"/>
   </w:num>
   <w:num w:numId="24" w16cid:durableId="1231229440">
-    <w:abstractNumId w:val="29"/>
+    <w:abstractNumId w:val="32"/>
   </w:num>
   <w:num w:numId="25" w16cid:durableId="712534080">
     <w:abstractNumId w:val="9"/>
@@ -12525,31 +15466,43 @@
     <w:abstractNumId w:val="12"/>
   </w:num>
   <w:num w:numId="36" w16cid:durableId="193230914">
-    <w:abstractNumId w:val="27"/>
+    <w:abstractNumId w:val="30"/>
   </w:num>
   <w:num w:numId="37" w16cid:durableId="537158167">
-    <w:abstractNumId w:val="26"/>
+    <w:abstractNumId w:val="29"/>
   </w:num>
   <w:num w:numId="38" w16cid:durableId="780807694">
     <w:abstractNumId w:val="13"/>
   </w:num>
   <w:num w:numId="39" w16cid:durableId="823280018">
-    <w:abstractNumId w:val="22"/>
+    <w:abstractNumId w:val="24"/>
   </w:num>
   <w:num w:numId="40" w16cid:durableId="1592667282">
-    <w:abstractNumId w:val="15"/>
+    <w:abstractNumId w:val="16"/>
   </w:num>
   <w:num w:numId="41" w16cid:durableId="1290623705">
-    <w:abstractNumId w:val="33"/>
+    <w:abstractNumId w:val="36"/>
   </w:num>
   <w:num w:numId="42" w16cid:durableId="314841064">
-    <w:abstractNumId w:val="31"/>
+    <w:abstractNumId w:val="34"/>
   </w:num>
   <w:num w:numId="43" w16cid:durableId="1219197357">
-    <w:abstractNumId w:val="18"/>
+    <w:abstractNumId w:val="20"/>
   </w:num>
   <w:num w:numId="44" w16cid:durableId="1164013288">
-    <w:abstractNumId w:val="24"/>
+    <w:abstractNumId w:val="27"/>
+  </w:num>
+  <w:num w:numId="45" w16cid:durableId="364598461">
+    <w:abstractNumId w:val="14"/>
+  </w:num>
+  <w:num w:numId="46" w16cid:durableId="10843565">
+    <w:abstractNumId w:val="25"/>
+  </w:num>
+  <w:num w:numId="47" w16cid:durableId="1801680373">
+    <w:abstractNumId w:val="17"/>
+  </w:num>
+  <w:num w:numId="48" w16cid:durableId="347145376">
+    <w:abstractNumId w:val="38"/>
   </w:num>
 </w:numbering>
 </file>
@@ -12944,7 +15897,7 @@
   <w:style w:type="paragraph" w:default="1" w:styleId="Normal">
     <w:name w:val="Normal"/>
     <w:qFormat/>
-    <w:rsid w:val="00837071"/>
+    <w:rsid w:val="00A65308"/>
     <w:pPr>
       <w:spacing w:line="336" w:lineRule="auto"/>
       <w:jc w:val="both"/>
@@ -14280,9 +17233,16 @@
 <file path=customXml/itemProps4.xml><?xml version="1.0" encoding="utf-8"?>
 <ds:datastoreItem xmlns:ds="http://schemas.openxmlformats.org/officeDocument/2006/customXml" ds:itemID="{A43B516A-F17B-493F-ABD8-36D35A342AF6}">
   <ds:schemaRefs>
+    <ds:schemaRef ds:uri="http://schemas.microsoft.com/office/infopath/2007/PartnerControls"/>
+    <ds:schemaRef ds:uri="http://schemas.microsoft.com/office/2006/documentManagement/types"/>
+    <ds:schemaRef ds:uri="http://schemas.openxmlformats.org/package/2006/metadata/core-properties"/>
     <ds:schemaRef ds:uri="http://schemas.microsoft.com/office/2006/metadata/properties"/>
-    <ds:schemaRef ds:uri="http://schemas.microsoft.com/office/infopath/2007/PartnerControls"/>
+    <ds:schemaRef ds:uri="http://www.w3.org/XML/1998/namespace"/>
     <ds:schemaRef ds:uri="9ef6c061-531b-4450-8c82-5b38638694dd"/>
+    <ds:schemaRef ds:uri="http://purl.org/dc/elements/1.1/"/>
+    <ds:schemaRef ds:uri="16d33841-8d78-4f3c-a3ff-af6bb27fa5e4"/>
+    <ds:schemaRef ds:uri="http://purl.org/dc/dcmitype/"/>
+    <ds:schemaRef ds:uri="http://purl.org/dc/terms/"/>
   </ds:schemaRefs>
 </ds:datastoreItem>
 </file>
</xml_diff>